<commit_message>
Se agrega codigo de clases en javascript
</commit_message>
<xml_diff>
--- a/apuntes curso.docx
+++ b/apuntes curso.docx
@@ -4229,6 +4229,1241 @@
           <w:lang w:val="es-MX"/>
         </w:rPr>
         <w:t>document.querySelector('small').innerText = '10'</w:t>
+      </w:r>
+    </w:p>
+    <w:p>
+      <w:pPr>
+        <w:rPr>
+          <w:lang w:val="es-MX"/>
+        </w:rPr>
+      </w:pPr>
+      <w:r>
+        <w:rPr>
+          <w:lang w:val="es-MX"/>
+        </w:rPr>
+        <w:t>document.getElementById('computadora-cartas');</w:t>
+      </w:r>
+    </w:p>
+    <w:p>
+      <w:pPr>
+        <w:rPr>
+          <w:lang w:val="es-MX"/>
+        </w:rPr>
+      </w:pPr>
+      <w:r>
+        <w:rPr>
+          <w:lang w:val="es-MX"/>
+        </w:rPr>
+        <w:t>document.querySelector('#computadora-cartas')</w:t>
+      </w:r>
+    </w:p>
+    <w:p>
+      <w:pPr>
+        <w:rPr>
+          <w:lang w:val="es-MX"/>
+        </w:rPr>
+      </w:pPr>
+      <w:r>
+        <w:rPr>
+          <w:lang w:val="es-MX"/>
+        </w:rPr>
+        <w:t>document.querySelector('.carta');</w:t>
+      </w:r>
+    </w:p>
+    <w:p>
+      <w:pPr>
+        <w:rPr>
+          <w:lang w:val="es-MX"/>
+        </w:rPr>
+      </w:pPr>
+      <w:r>
+        <w:rPr>
+          <w:lang w:val="es-MX"/>
+        </w:rPr>
+        <w:t>document.querySelectorAll('.carta')</w:t>
+      </w:r>
+    </w:p>
+    <w:p>
+      <w:pPr>
+        <w:rPr>
+          <w:lang w:val="es-MX"/>
+        </w:rPr>
+      </w:pPr>
+      <w:r>
+        <w:rPr>
+          <w:lang w:val="es-MX"/>
+        </w:rPr>
+        <w:t>document.getElementsByClassName('carta');</w:t>
+      </w:r>
+    </w:p>
+    <w:p>
+      <w:pPr>
+        <w:rPr>
+          <w:b/>
+          <w:bCs/>
+          <w:lang w:val="es-MX"/>
+        </w:rPr>
+      </w:pPr>
+      <w:r>
+        <w:rPr>
+          <w:b/>
+          <w:bCs/>
+          <w:lang w:val="es-MX"/>
+        </w:rPr>
+        <w:t>Recomendado usar el query selector</w:t>
+      </w:r>
+    </w:p>
+    <w:p>
+      <w:pPr>
+        <w:rPr>
+          <w:b/>
+          <w:bCs/>
+          <w:lang w:val="es-MX"/>
+        </w:rPr>
+      </w:pPr>
+    </w:p>
+    <w:p>
+      <w:pPr>
+        <w:rPr>
+          <w:b/>
+          <w:bCs/>
+          <w:lang w:val="es-MX"/>
+        </w:rPr>
+      </w:pPr>
+      <w:r>
+        <w:rPr>
+          <w:b/>
+          <w:bCs/>
+          <w:lang w:val="es-MX"/>
+        </w:rPr>
+        <w:t>Creando elementos en el DOM por consola</w:t>
+      </w:r>
+    </w:p>
+    <w:p>
+      <w:pPr>
+        <w:rPr>
+          <w:lang w:val="es-MX"/>
+        </w:rPr>
+      </w:pPr>
+      <w:r>
+        <w:rPr>
+          <w:lang w:val="es-MX"/>
+        </w:rPr>
+        <w:t>const divBotones = document.querySelector('#divBotones')</w:t>
+      </w:r>
+    </w:p>
+    <w:p>
+      <w:pPr>
+        <w:rPr>
+          <w:lang w:val="es-MX"/>
+        </w:rPr>
+      </w:pPr>
+      <w:r>
+        <w:rPr>
+          <w:lang w:val="es-MX"/>
+        </w:rPr>
+        <w:t xml:space="preserve">const botonNuevo = </w:t>
+      </w:r>
+      <w:r>
+        <w:rPr>
+          <w:lang w:val="es-MX"/>
+        </w:rPr>
+        <w:t>document.createElement('button');</w:t>
+      </w:r>
+    </w:p>
+    <w:p>
+      <w:pPr>
+        <w:rPr>
+          <w:lang w:val="es-MX"/>
+        </w:rPr>
+      </w:pPr>
+      <w:r>
+        <w:rPr>
+          <w:lang w:val="es-MX"/>
+        </w:rPr>
+        <w:t>Agregar botón al div</w:t>
+      </w:r>
+    </w:p>
+    <w:p>
+      <w:pPr>
+        <w:rPr>
+          <w:u w:val="single"/>
+          <w:lang w:val="es-MX"/>
+        </w:rPr>
+      </w:pPr>
+      <w:r>
+        <w:rPr>
+          <w:lang w:val="es-MX"/>
+        </w:rPr>
+        <w:t>divBotones.append(botonNuevo)</w:t>
+      </w:r>
+    </w:p>
+    <w:p>
+      <w:pPr>
+        <w:rPr>
+          <w:lang w:val="es-MX"/>
+        </w:rPr>
+      </w:pPr>
+      <w:r>
+        <w:rPr>
+          <w:lang w:val="es-MX"/>
+        </w:rPr>
+        <w:t>botonNuevo.innerText = 'Destruir el mundo';</w:t>
+      </w:r>
+    </w:p>
+    <w:p>
+      <w:pPr>
+        <w:rPr>
+          <w:lang w:val="es-MX"/>
+        </w:rPr>
+      </w:pPr>
+      <w:r>
+        <w:rPr>
+          <w:lang w:val="es-MX"/>
+        </w:rPr>
+        <w:t>botonNuevo.classList.add('btn')</w:t>
+      </w:r>
+    </w:p>
+    <w:p>
+      <w:pPr>
+        <w:rPr>
+          <w:lang w:val="es-MX"/>
+        </w:rPr>
+      </w:pPr>
+      <w:r>
+        <w:rPr>
+          <w:lang w:val="es-MX"/>
+        </w:rPr>
+        <w:t>botonNuevo.classList.add('btn</w:t>
+      </w:r>
+      <w:r>
+        <w:rPr>
+          <w:lang w:val="es-MX"/>
+        </w:rPr>
+        <w:t>-success</w:t>
+      </w:r>
+      <w:r>
+        <w:rPr>
+          <w:lang w:val="es-MX"/>
+        </w:rPr>
+        <w:t>')</w:t>
+      </w:r>
+    </w:p>
+    <w:p>
+      <w:pPr>
+        <w:rPr>
+          <w:lang w:val="es-MX"/>
+        </w:rPr>
+      </w:pPr>
+    </w:p>
+    <w:p>
+      <w:pPr>
+        <w:rPr>
+          <w:b/>
+          <w:bCs/>
+          <w:lang w:val="es-MX"/>
+        </w:rPr>
+      </w:pPr>
+      <w:r>
+        <w:rPr>
+          <w:b/>
+          <w:bCs/>
+          <w:lang w:val="es-MX"/>
+        </w:rPr>
+        <w:t>CALLBACK</w:t>
+      </w:r>
+      <w:r>
+        <w:rPr>
+          <w:b/>
+          <w:bCs/>
+          <w:lang w:val="es-MX"/>
+        </w:rPr>
+        <w:t>: Función que se ejecuta o dispara con la ocurrencia de una acción.</w:t>
+      </w:r>
+    </w:p>
+    <w:p>
+      <w:pPr>
+        <w:rPr>
+          <w:b/>
+          <w:bCs/>
+          <w:lang w:val="es-MX"/>
+        </w:rPr>
+      </w:pPr>
+      <w:r>
+        <w:rPr>
+          <w:b/>
+          <w:bCs/>
+          <w:lang w:val="es-MX"/>
+        </w:rPr>
+        <w:lastRenderedPageBreak/>
+        <w:t>SECCION 6</w:t>
+      </w:r>
+    </w:p>
+    <w:p>
+      <w:pPr>
+        <w:rPr>
+          <w:lang w:val="es-MX"/>
+        </w:rPr>
+      </w:pPr>
+      <w:r>
+        <w:rPr>
+          <w:lang w:val="es-MX"/>
+        </w:rPr>
+        <w:t>Patrón módulo</w:t>
+      </w:r>
+      <w:r>
+        <w:rPr>
+          <w:lang w:val="es-MX"/>
+        </w:rPr>
+        <w:t xml:space="preserve"> -&gt; Es el patrón mas común </w:t>
+      </w:r>
+      <w:r>
+        <w:rPr>
+          <w:lang w:val="es-MX"/>
+        </w:rPr>
+        <w:sym w:font="Wingdings" w:char="F0E0"/>
+      </w:r>
+      <w:r>
+        <w:rPr>
+          <w:lang w:val="es-MX"/>
+        </w:rPr>
+        <w:t xml:space="preserve"> Es compatible con casi cualquier versión ecmascript, también permite encapsular el código.</w:t>
+      </w:r>
+    </w:p>
+    <w:p>
+      <w:pPr>
+        <w:shd w:val="clear" w:color="auto" w:fill="1F1F1F"/>
+        <w:spacing w:after="0" w:line="285" w:lineRule="atLeast"/>
+        <w:rPr>
+          <w:rFonts w:ascii="Consolas" w:eastAsia="Times New Roman" w:hAnsi="Consolas" w:cs="Times New Roman"/>
+          <w:color w:val="DDDDDD"/>
+          <w:sz w:val="21"/>
+          <w:szCs w:val="21"/>
+          <w:lang w:eastAsia="es-CO"/>
+        </w:rPr>
+      </w:pPr>
+      <w:r>
+        <w:rPr>
+          <w:rFonts w:ascii="Consolas" w:eastAsia="Times New Roman" w:hAnsi="Consolas" w:cs="Times New Roman"/>
+          <w:color w:val="DDDDDD"/>
+          <w:sz w:val="21"/>
+          <w:szCs w:val="21"/>
+          <w:lang w:eastAsia="es-CO"/>
+        </w:rPr>
+        <w:t xml:space="preserve">(() </w:t>
+      </w:r>
+      <w:r>
+        <w:rPr>
+          <w:rFonts w:ascii="Consolas" w:eastAsia="Times New Roman" w:hAnsi="Consolas" w:cs="Times New Roman"/>
+          <w:i/>
+          <w:iCs/>
+          <w:color w:val="66D9EF"/>
+          <w:sz w:val="21"/>
+          <w:szCs w:val="21"/>
+          <w:lang w:eastAsia="es-CO"/>
+        </w:rPr>
+        <w:t>=&gt;</w:t>
+      </w:r>
+      <w:r>
+        <w:rPr>
+          <w:rFonts w:ascii="Consolas" w:eastAsia="Times New Roman" w:hAnsi="Consolas" w:cs="Times New Roman"/>
+          <w:color w:val="DDDDDD"/>
+          <w:sz w:val="21"/>
+          <w:szCs w:val="21"/>
+          <w:lang w:eastAsia="es-CO"/>
+        </w:rPr>
+        <w:t xml:space="preserve"> {</w:t>
+      </w:r>
+    </w:p>
+    <w:p>
+      <w:pPr>
+        <w:shd w:val="clear" w:color="auto" w:fill="1F1F1F"/>
+        <w:spacing w:after="0" w:line="285" w:lineRule="atLeast"/>
+        <w:rPr>
+          <w:rFonts w:ascii="Consolas" w:eastAsia="Times New Roman" w:hAnsi="Consolas" w:cs="Times New Roman"/>
+          <w:color w:val="DDDDDD"/>
+          <w:sz w:val="21"/>
+          <w:szCs w:val="21"/>
+          <w:lang w:eastAsia="es-CO"/>
+        </w:rPr>
+      </w:pPr>
+    </w:p>
+    <w:p>
+      <w:pPr>
+        <w:shd w:val="clear" w:color="auto" w:fill="1F1F1F"/>
+        <w:spacing w:after="0" w:line="285" w:lineRule="atLeast"/>
+        <w:rPr>
+          <w:rFonts w:ascii="Consolas" w:eastAsia="Times New Roman" w:hAnsi="Consolas" w:cs="Times New Roman"/>
+          <w:color w:val="DDDDDD"/>
+          <w:sz w:val="21"/>
+          <w:szCs w:val="21"/>
+          <w:lang w:eastAsia="es-CO"/>
+        </w:rPr>
+      </w:pPr>
+      <w:r>
+        <w:rPr>
+          <w:rFonts w:ascii="Consolas" w:eastAsia="Times New Roman" w:hAnsi="Consolas" w:cs="Times New Roman"/>
+          <w:color w:val="DDDDDD"/>
+          <w:sz w:val="21"/>
+          <w:szCs w:val="21"/>
+          <w:lang w:eastAsia="es-CO"/>
+        </w:rPr>
+        <w:t>})();</w:t>
+      </w:r>
+    </w:p>
+    <w:p>
+      <w:pPr>
+        <w:rPr>
+          <w:lang w:val="es-MX"/>
+        </w:rPr>
+      </w:pPr>
+    </w:p>
+    <w:p>
+      <w:pPr>
+        <w:rPr>
+          <w:lang w:val="es-MX"/>
+        </w:rPr>
+      </w:pPr>
+      <w:r>
+        <w:rPr>
+          <w:lang w:val="es-MX"/>
+        </w:rPr>
+        <w:t>Esta sentencia crea un nuevo scope el cual no puede ser llamado por nombre. Es una función anónima autoinvocada.</w:t>
+      </w:r>
+    </w:p>
+    <w:p>
+      <w:pPr>
+        <w:shd w:val="clear" w:color="auto" w:fill="1F1F1F"/>
+        <w:spacing w:after="0" w:line="285" w:lineRule="atLeast"/>
+        <w:rPr>
+          <w:rFonts w:ascii="Consolas" w:eastAsia="Times New Roman" w:hAnsi="Consolas" w:cs="Times New Roman"/>
+          <w:color w:val="DDDDDD"/>
+          <w:sz w:val="21"/>
+          <w:szCs w:val="21"/>
+          <w:lang w:eastAsia="es-CO"/>
+        </w:rPr>
+      </w:pPr>
+      <w:r>
+        <w:rPr>
+          <w:rFonts w:ascii="Consolas" w:eastAsia="Times New Roman" w:hAnsi="Consolas" w:cs="Times New Roman"/>
+          <w:color w:val="E6DB74"/>
+          <w:sz w:val="21"/>
+          <w:szCs w:val="21"/>
+          <w:lang w:eastAsia="es-CO"/>
+        </w:rPr>
+        <w:t>'use strict'</w:t>
+      </w:r>
+    </w:p>
+    <w:p>
+      <w:pPr>
+        <w:rPr>
+          <w:lang w:val="es-MX"/>
+        </w:rPr>
+      </w:pPr>
+    </w:p>
+    <w:p>
+      <w:pPr>
+        <w:rPr>
+          <w:lang w:val="es-MX"/>
+        </w:rPr>
+      </w:pPr>
+      <w:r>
+        <w:rPr>
+          <w:lang w:val="es-MX"/>
+        </w:rPr>
+        <w:t>Se recomienda usarlo siempre cuando se implementa el patrón módulo.</w:t>
+      </w:r>
+    </w:p>
+    <w:p>
+      <w:pPr>
+        <w:rPr>
+          <w:lang w:val="es-MX"/>
+        </w:rPr>
+      </w:pPr>
+    </w:p>
+    <w:p>
+      <w:pPr>
+        <w:rPr>
+          <w:b/>
+          <w:bCs/>
+          <w:lang w:val="es-MX"/>
+        </w:rPr>
+      </w:pPr>
+      <w:r>
+        <w:rPr>
+          <w:b/>
+          <w:bCs/>
+          <w:lang w:val="es-MX"/>
+        </w:rPr>
+        <w:t>HACER PUBLICAS COSAS DE MI MODULO</w:t>
+      </w:r>
+    </w:p>
+    <w:p>
+      <w:pPr>
+        <w:shd w:val="clear" w:color="auto" w:fill="1F1F1F"/>
+        <w:spacing w:after="0" w:line="285" w:lineRule="atLeast"/>
+        <w:rPr>
+          <w:rFonts w:ascii="Consolas" w:eastAsia="Times New Roman" w:hAnsi="Consolas" w:cs="Times New Roman"/>
+          <w:color w:val="DDDDDD"/>
+          <w:sz w:val="21"/>
+          <w:szCs w:val="21"/>
+          <w:lang w:eastAsia="es-CO"/>
+        </w:rPr>
+      </w:pPr>
+      <w:r>
+        <w:rPr>
+          <w:rFonts w:ascii="Consolas" w:eastAsia="Times New Roman" w:hAnsi="Consolas" w:cs="Times New Roman"/>
+          <w:i/>
+          <w:iCs/>
+          <w:color w:val="66D9EF"/>
+          <w:sz w:val="21"/>
+          <w:szCs w:val="21"/>
+          <w:lang w:eastAsia="es-CO"/>
+        </w:rPr>
+        <w:t>const</w:t>
+      </w:r>
+      <w:r>
+        <w:rPr>
+          <w:rFonts w:ascii="Consolas" w:eastAsia="Times New Roman" w:hAnsi="Consolas" w:cs="Times New Roman"/>
+          <w:color w:val="DDDDDD"/>
+          <w:sz w:val="21"/>
+          <w:szCs w:val="21"/>
+          <w:lang w:eastAsia="es-CO"/>
+        </w:rPr>
+        <w:t xml:space="preserve"> </w:t>
+      </w:r>
+      <w:r>
+        <w:rPr>
+          <w:rFonts w:ascii="Consolas" w:eastAsia="Times New Roman" w:hAnsi="Consolas" w:cs="Times New Roman"/>
+          <w:color w:val="F8F8F2"/>
+          <w:sz w:val="21"/>
+          <w:szCs w:val="21"/>
+          <w:lang w:eastAsia="es-CO"/>
+        </w:rPr>
+        <w:t>miModulo</w:t>
+      </w:r>
+      <w:r>
+        <w:rPr>
+          <w:rFonts w:ascii="Consolas" w:eastAsia="Times New Roman" w:hAnsi="Consolas" w:cs="Times New Roman"/>
+          <w:color w:val="DDDDDD"/>
+          <w:sz w:val="21"/>
+          <w:szCs w:val="21"/>
+          <w:lang w:eastAsia="es-CO"/>
+        </w:rPr>
+        <w:t xml:space="preserve"> </w:t>
+      </w:r>
+      <w:r>
+        <w:rPr>
+          <w:rFonts w:ascii="Consolas" w:eastAsia="Times New Roman" w:hAnsi="Consolas" w:cs="Times New Roman"/>
+          <w:color w:val="F92672"/>
+          <w:sz w:val="21"/>
+          <w:szCs w:val="21"/>
+          <w:lang w:eastAsia="es-CO"/>
+        </w:rPr>
+        <w:t>=</w:t>
+      </w:r>
+      <w:r>
+        <w:rPr>
+          <w:rFonts w:ascii="Consolas" w:eastAsia="Times New Roman" w:hAnsi="Consolas" w:cs="Times New Roman"/>
+          <w:color w:val="DDDDDD"/>
+          <w:sz w:val="21"/>
+          <w:szCs w:val="21"/>
+          <w:lang w:eastAsia="es-CO"/>
+        </w:rPr>
+        <w:t xml:space="preserve"> (() </w:t>
+      </w:r>
+      <w:r>
+        <w:rPr>
+          <w:rFonts w:ascii="Consolas" w:eastAsia="Times New Roman" w:hAnsi="Consolas" w:cs="Times New Roman"/>
+          <w:i/>
+          <w:iCs/>
+          <w:color w:val="66D9EF"/>
+          <w:sz w:val="21"/>
+          <w:szCs w:val="21"/>
+          <w:lang w:eastAsia="es-CO"/>
+        </w:rPr>
+        <w:t>=&gt;</w:t>
+      </w:r>
+      <w:r>
+        <w:rPr>
+          <w:rFonts w:ascii="Consolas" w:eastAsia="Times New Roman" w:hAnsi="Consolas" w:cs="Times New Roman"/>
+          <w:color w:val="DDDDDD"/>
+          <w:sz w:val="21"/>
+          <w:szCs w:val="21"/>
+          <w:lang w:eastAsia="es-CO"/>
+        </w:rPr>
+        <w:t xml:space="preserve"> {</w:t>
+      </w:r>
+    </w:p>
+    <w:p>
+      <w:pPr>
+        <w:shd w:val="clear" w:color="auto" w:fill="1F1F1F"/>
+        <w:spacing w:after="0" w:line="285" w:lineRule="atLeast"/>
+        <w:rPr>
+          <w:rFonts w:ascii="Consolas" w:eastAsia="Times New Roman" w:hAnsi="Consolas" w:cs="Times New Roman"/>
+          <w:color w:val="DDDDDD"/>
+          <w:sz w:val="21"/>
+          <w:szCs w:val="21"/>
+          <w:lang w:eastAsia="es-CO"/>
+        </w:rPr>
+      </w:pPr>
+    </w:p>
+    <w:p>
+      <w:pPr>
+        <w:shd w:val="clear" w:color="auto" w:fill="1F1F1F"/>
+        <w:spacing w:after="0" w:line="285" w:lineRule="atLeast"/>
+        <w:rPr>
+          <w:rFonts w:ascii="Consolas" w:eastAsia="Times New Roman" w:hAnsi="Consolas" w:cs="Times New Roman"/>
+          <w:color w:val="DDDDDD"/>
+          <w:sz w:val="21"/>
+          <w:szCs w:val="21"/>
+          <w:lang w:eastAsia="es-CO"/>
+        </w:rPr>
+      </w:pPr>
+      <w:r>
+        <w:rPr>
+          <w:rFonts w:ascii="Consolas" w:eastAsia="Times New Roman" w:hAnsi="Consolas" w:cs="Times New Roman"/>
+          <w:color w:val="F92672"/>
+          <w:sz w:val="21"/>
+          <w:szCs w:val="21"/>
+          <w:lang w:eastAsia="es-CO"/>
+        </w:rPr>
+        <w:t>return</w:t>
+      </w:r>
+      <w:r>
+        <w:rPr>
+          <w:rFonts w:ascii="Consolas" w:eastAsia="Times New Roman" w:hAnsi="Consolas" w:cs="Times New Roman"/>
+          <w:color w:val="DDDDDD"/>
+          <w:sz w:val="21"/>
+          <w:szCs w:val="21"/>
+          <w:lang w:eastAsia="es-CO"/>
+        </w:rPr>
+        <w:t xml:space="preserve"> {</w:t>
+      </w:r>
+    </w:p>
+    <w:p>
+      <w:pPr>
+        <w:shd w:val="clear" w:color="auto" w:fill="1F1F1F"/>
+        <w:spacing w:after="0" w:line="285" w:lineRule="atLeast"/>
+        <w:rPr>
+          <w:rFonts w:ascii="Consolas" w:eastAsia="Times New Roman" w:hAnsi="Consolas" w:cs="Times New Roman"/>
+          <w:color w:val="DDDDDD"/>
+          <w:sz w:val="21"/>
+          <w:szCs w:val="21"/>
+          <w:lang w:eastAsia="es-CO"/>
+        </w:rPr>
+      </w:pPr>
+      <w:r>
+        <w:rPr>
+          <w:rFonts w:ascii="Consolas" w:eastAsia="Times New Roman" w:hAnsi="Consolas" w:cs="Times New Roman"/>
+          <w:color w:val="DDDDDD"/>
+          <w:sz w:val="21"/>
+          <w:szCs w:val="21"/>
+          <w:lang w:eastAsia="es-CO"/>
+        </w:rPr>
+        <w:t xml:space="preserve">        nuevoJuego: </w:t>
+      </w:r>
+      <w:r>
+        <w:rPr>
+          <w:rFonts w:ascii="Consolas" w:eastAsia="Times New Roman" w:hAnsi="Consolas" w:cs="Times New Roman"/>
+          <w:color w:val="F8F8F2"/>
+          <w:sz w:val="21"/>
+          <w:szCs w:val="21"/>
+          <w:lang w:eastAsia="es-CO"/>
+        </w:rPr>
+        <w:t>inicializarJuego</w:t>
+      </w:r>
+    </w:p>
+    <w:p>
+      <w:pPr>
+        <w:shd w:val="clear" w:color="auto" w:fill="1F1F1F"/>
+        <w:spacing w:after="0" w:line="285" w:lineRule="atLeast"/>
+        <w:rPr>
+          <w:rFonts w:ascii="Consolas" w:eastAsia="Times New Roman" w:hAnsi="Consolas" w:cs="Times New Roman"/>
+          <w:color w:val="DDDDDD"/>
+          <w:sz w:val="21"/>
+          <w:szCs w:val="21"/>
+          <w:lang w:eastAsia="es-CO"/>
+        </w:rPr>
+      </w:pPr>
+      <w:r>
+        <w:rPr>
+          <w:rFonts w:ascii="Consolas" w:eastAsia="Times New Roman" w:hAnsi="Consolas" w:cs="Times New Roman"/>
+          <w:color w:val="DDDDDD"/>
+          <w:sz w:val="21"/>
+          <w:szCs w:val="21"/>
+          <w:lang w:eastAsia="es-CO"/>
+        </w:rPr>
+        <w:t>    };</w:t>
+      </w:r>
+    </w:p>
+    <w:p>
+      <w:pPr>
+        <w:shd w:val="clear" w:color="auto" w:fill="1F1F1F"/>
+        <w:spacing w:after="0" w:line="285" w:lineRule="atLeast"/>
+        <w:rPr>
+          <w:rFonts w:ascii="Consolas" w:eastAsia="Times New Roman" w:hAnsi="Consolas" w:cs="Times New Roman"/>
+          <w:color w:val="DDDDDD"/>
+          <w:sz w:val="21"/>
+          <w:szCs w:val="21"/>
+          <w:lang w:eastAsia="es-CO"/>
+        </w:rPr>
+      </w:pPr>
+    </w:p>
+    <w:p>
+      <w:pPr>
+        <w:shd w:val="clear" w:color="auto" w:fill="1F1F1F"/>
+        <w:spacing w:after="0" w:line="285" w:lineRule="atLeast"/>
+        <w:rPr>
+          <w:rFonts w:ascii="Consolas" w:eastAsia="Times New Roman" w:hAnsi="Consolas" w:cs="Times New Roman"/>
+          <w:color w:val="DDDDDD"/>
+          <w:sz w:val="21"/>
+          <w:szCs w:val="21"/>
+          <w:lang w:eastAsia="es-CO"/>
+        </w:rPr>
+      </w:pPr>
+    </w:p>
+    <w:p>
+      <w:pPr>
+        <w:shd w:val="clear" w:color="auto" w:fill="1F1F1F"/>
+        <w:spacing w:after="0" w:line="285" w:lineRule="atLeast"/>
+        <w:rPr>
+          <w:rFonts w:ascii="Consolas" w:eastAsia="Times New Roman" w:hAnsi="Consolas" w:cs="Times New Roman"/>
+          <w:color w:val="DDDDDD"/>
+          <w:sz w:val="21"/>
+          <w:szCs w:val="21"/>
+          <w:lang w:eastAsia="es-CO"/>
+        </w:rPr>
+      </w:pPr>
+      <w:r>
+        <w:rPr>
+          <w:rFonts w:ascii="Consolas" w:eastAsia="Times New Roman" w:hAnsi="Consolas" w:cs="Times New Roman"/>
+          <w:color w:val="DDDDDD"/>
+          <w:sz w:val="21"/>
+          <w:szCs w:val="21"/>
+          <w:lang w:eastAsia="es-CO"/>
+        </w:rPr>
+        <w:t>})();</w:t>
+      </w:r>
+    </w:p>
+    <w:p>
+      <w:pPr>
+        <w:rPr>
+          <w:b/>
+          <w:bCs/>
+          <w:lang w:val="es-MX"/>
+        </w:rPr>
+      </w:pPr>
+    </w:p>
+    <w:p>
+      <w:pPr>
+        <w:rPr>
+          <w:b/>
+          <w:bCs/>
+          <w:lang w:val="es-MX"/>
+        </w:rPr>
+      </w:pPr>
+      <w:r>
+        <w:rPr>
+          <w:b/>
+          <w:bCs/>
+          <w:lang w:val="es-MX"/>
+        </w:rPr>
+        <w:t>Luego desde el index.html</w:t>
+      </w:r>
+    </w:p>
+    <w:p>
+      <w:pPr>
+        <w:shd w:val="clear" w:color="auto" w:fill="1F1F1F"/>
+        <w:spacing w:after="0" w:line="285" w:lineRule="atLeast"/>
+        <w:rPr>
+          <w:rFonts w:ascii="Consolas" w:eastAsia="Times New Roman" w:hAnsi="Consolas" w:cs="Times New Roman"/>
+          <w:color w:val="DDDDDD"/>
+          <w:sz w:val="21"/>
+          <w:szCs w:val="21"/>
+          <w:lang w:eastAsia="es-CO"/>
+        </w:rPr>
+      </w:pPr>
+      <w:r>
+        <w:rPr>
+          <w:rFonts w:ascii="Consolas" w:eastAsia="Times New Roman" w:hAnsi="Consolas" w:cs="Times New Roman"/>
+          <w:color w:val="F8F8F2"/>
+          <w:sz w:val="21"/>
+          <w:szCs w:val="21"/>
+          <w:lang w:eastAsia="es-CO"/>
+        </w:rPr>
+        <w:t>&lt;</w:t>
+      </w:r>
+      <w:r>
+        <w:rPr>
+          <w:rFonts w:ascii="Consolas" w:eastAsia="Times New Roman" w:hAnsi="Consolas" w:cs="Times New Roman"/>
+          <w:color w:val="F92672"/>
+          <w:sz w:val="21"/>
+          <w:szCs w:val="21"/>
+          <w:lang w:eastAsia="es-CO"/>
+        </w:rPr>
+        <w:t>script</w:t>
+      </w:r>
+      <w:r>
+        <w:rPr>
+          <w:rFonts w:ascii="Consolas" w:eastAsia="Times New Roman" w:hAnsi="Consolas" w:cs="Times New Roman"/>
+          <w:color w:val="F8F8F2"/>
+          <w:sz w:val="21"/>
+          <w:szCs w:val="21"/>
+          <w:lang w:eastAsia="es-CO"/>
+        </w:rPr>
+        <w:t>&gt;</w:t>
+      </w:r>
+    </w:p>
+    <w:p>
+      <w:pPr>
+        <w:shd w:val="clear" w:color="auto" w:fill="1F1F1F"/>
+        <w:spacing w:after="0" w:line="285" w:lineRule="atLeast"/>
+        <w:rPr>
+          <w:rFonts w:ascii="Consolas" w:eastAsia="Times New Roman" w:hAnsi="Consolas" w:cs="Times New Roman"/>
+          <w:color w:val="DDDDDD"/>
+          <w:sz w:val="21"/>
+          <w:szCs w:val="21"/>
+          <w:lang w:eastAsia="es-CO"/>
+        </w:rPr>
+      </w:pPr>
+      <w:r>
+        <w:rPr>
+          <w:rFonts w:ascii="Consolas" w:eastAsia="Times New Roman" w:hAnsi="Consolas" w:cs="Times New Roman"/>
+          <w:color w:val="F8F8F2"/>
+          <w:sz w:val="21"/>
+          <w:szCs w:val="21"/>
+          <w:lang w:eastAsia="es-CO"/>
+        </w:rPr>
+        <w:t>miModulo.</w:t>
+      </w:r>
+      <w:r>
+        <w:rPr>
+          <w:rFonts w:ascii="Consolas" w:eastAsia="Times New Roman" w:hAnsi="Consolas" w:cs="Times New Roman"/>
+          <w:color w:val="A6E22E"/>
+          <w:sz w:val="21"/>
+          <w:szCs w:val="21"/>
+          <w:lang w:eastAsia="es-CO"/>
+        </w:rPr>
+        <w:t>nuevoJuego</w:t>
+      </w:r>
+      <w:r>
+        <w:rPr>
+          <w:rFonts w:ascii="Consolas" w:eastAsia="Times New Roman" w:hAnsi="Consolas" w:cs="Times New Roman"/>
+          <w:color w:val="F8F8F2"/>
+          <w:sz w:val="21"/>
+          <w:szCs w:val="21"/>
+          <w:lang w:eastAsia="es-CO"/>
+        </w:rPr>
+        <w:t>();</w:t>
+      </w:r>
+    </w:p>
+    <w:p>
+      <w:pPr>
+        <w:shd w:val="clear" w:color="auto" w:fill="1F1F1F"/>
+        <w:spacing w:after="0" w:line="285" w:lineRule="atLeast"/>
+        <w:rPr>
+          <w:rFonts w:ascii="Consolas" w:eastAsia="Times New Roman" w:hAnsi="Consolas" w:cs="Times New Roman"/>
+          <w:color w:val="DDDDDD"/>
+          <w:sz w:val="21"/>
+          <w:szCs w:val="21"/>
+          <w:lang w:eastAsia="es-CO"/>
+        </w:rPr>
+      </w:pPr>
+      <w:r>
+        <w:rPr>
+          <w:rFonts w:ascii="Consolas" w:eastAsia="Times New Roman" w:hAnsi="Consolas" w:cs="Times New Roman"/>
+          <w:color w:val="F8F8F2"/>
+          <w:sz w:val="21"/>
+          <w:szCs w:val="21"/>
+          <w:lang w:eastAsia="es-CO"/>
+        </w:rPr>
+        <w:t>&lt;/</w:t>
+      </w:r>
+      <w:r>
+        <w:rPr>
+          <w:rFonts w:ascii="Consolas" w:eastAsia="Times New Roman" w:hAnsi="Consolas" w:cs="Times New Roman"/>
+          <w:color w:val="F92672"/>
+          <w:sz w:val="21"/>
+          <w:szCs w:val="21"/>
+          <w:lang w:eastAsia="es-CO"/>
+        </w:rPr>
+        <w:t>script</w:t>
+      </w:r>
+      <w:r>
+        <w:rPr>
+          <w:rFonts w:ascii="Consolas" w:eastAsia="Times New Roman" w:hAnsi="Consolas" w:cs="Times New Roman"/>
+          <w:color w:val="F8F8F2"/>
+          <w:sz w:val="21"/>
+          <w:szCs w:val="21"/>
+          <w:lang w:eastAsia="es-CO"/>
+        </w:rPr>
+        <w:t>&gt;</w:t>
+      </w:r>
+    </w:p>
+    <w:p>
+      <w:pPr>
+        <w:rPr>
+          <w:b/>
+          <w:bCs/>
+          <w:lang w:val="es-MX"/>
+        </w:rPr>
+      </w:pPr>
+    </w:p>
+    <w:p>
+      <w:pPr>
+        <w:rPr>
+          <w:b/>
+          <w:bCs/>
+          <w:lang w:val="es-MX"/>
+        </w:rPr>
+      </w:pPr>
+      <w:r>
+        <w:rPr>
+          <w:b/>
+          <w:bCs/>
+          <w:lang w:val="es-MX"/>
+        </w:rPr>
+        <w:t>Minificación de código</w:t>
+      </w:r>
+    </w:p>
+    <w:p>
+      <w:pPr>
+        <w:rPr>
+          <w:lang w:val="es-MX"/>
+        </w:rPr>
+      </w:pPr>
+      <w:r>
+        <w:rPr>
+          <w:lang w:val="es-MX"/>
+        </w:rPr>
+        <w:t>Código comprimido a su máxima expresión.</w:t>
+      </w:r>
+    </w:p>
+    <w:p>
+      <w:pPr>
+        <w:rPr>
+          <w:lang w:val="es-MX"/>
+        </w:rPr>
+      </w:pPr>
+      <w:r>
+        <w:rPr>
+          <w:lang w:val="es-MX"/>
+        </w:rPr>
+        <w:t>Como cuando un baja una librería por ejemplo underscore-min.js</w:t>
+      </w:r>
+    </w:p>
+    <w:p>
+      <w:pPr>
+        <w:rPr>
+          <w:lang w:val="es-MX"/>
+        </w:rPr>
+      </w:pPr>
+      <w:r>
+        <w:rPr>
+          <w:lang w:val="es-MX"/>
+        </w:rPr>
+        <w:t>Es bueno hacerlo cuando el código va para la web o cuando lo van a tocar más personas</w:t>
+      </w:r>
+    </w:p>
+    <w:p>
+      <w:pPr>
+        <w:rPr>
+          <w:lang w:val="es-MX"/>
+        </w:rPr>
+      </w:pPr>
+    </w:p>
+    <w:p>
+      <w:pPr>
+        <w:rPr>
+          <w:lang w:val="es-MX"/>
+        </w:rPr>
+      </w:pPr>
+    </w:p>
+    <w:p>
+      <w:pPr>
+        <w:rPr>
+          <w:lang w:val="es-MX"/>
+        </w:rPr>
+      </w:pPr>
+    </w:p>
+    <w:p>
+      <w:pPr>
+        <w:rPr>
+          <w:b/>
+          <w:bCs/>
+          <w:lang w:val="es-MX"/>
+        </w:rPr>
+      </w:pPr>
+      <w:r>
+        <w:rPr>
+          <w:b/>
+          <w:bCs/>
+          <w:lang w:val="es-MX"/>
+        </w:rPr>
+        <w:lastRenderedPageBreak/>
+        <w:t>CLASES EN JAVASCRIPT</w:t>
+      </w:r>
+    </w:p>
+    <w:p>
+      <w:pPr>
+        <w:rPr>
+          <w:lang w:val="es-MX"/>
+        </w:rPr>
+      </w:pPr>
+      <w:r>
+        <w:rPr>
+          <w:lang w:val="es-MX"/>
+        </w:rPr>
+        <w:t>Prototype: __proto__     ……Es el ADN del objeto, quien es su padre, madre, de donde fueron originados.</w:t>
+      </w:r>
+      <w:r>
+        <w:rPr>
+          <w:lang w:val="es-MX"/>
+        </w:rPr>
+        <w:t xml:space="preserve"> El objeto sabe de quien viene.</w:t>
+      </w:r>
+    </w:p>
+    <w:p>
+      <w:pPr>
+        <w:rPr>
+          <w:lang w:val="es-MX"/>
+        </w:rPr>
+      </w:pPr>
+      <w:r>
+        <w:rPr>
+          <w:lang w:val="es-MX"/>
+        </w:rPr>
+        <w:t xml:space="preserve">Actualmente se recomienda trabajar con clases en vez de prototipe </w:t>
+      </w:r>
+      <w:r>
+        <w:rPr>
+          <w:lang w:val="es-MX"/>
+        </w:rPr>
+        <w:sym w:font="Wingdings" w:char="F0E0"/>
+      </w:r>
+      <w:r>
+        <w:rPr>
+          <w:lang w:val="es-MX"/>
+        </w:rPr>
+        <w:t xml:space="preserve"> Class</w:t>
+      </w:r>
+      <w:r>
+        <w:rPr>
+          <w:lang w:val="es-MX"/>
+        </w:rPr>
+        <w:t xml:space="preserve"> </w:t>
+      </w:r>
+      <w:r>
+        <w:rPr>
+          <w:lang w:val="es-MX"/>
+        </w:rPr>
+        <w:sym w:font="Wingdings" w:char="F0E0"/>
+      </w:r>
+      <w:r>
+        <w:rPr>
+          <w:lang w:val="es-MX"/>
+        </w:rPr>
+        <w:t xml:space="preserve"> ES6</w:t>
+      </w:r>
+    </w:p>
+    <w:p>
+      <w:pPr>
+        <w:rPr>
+          <w:lang w:val="es-MX"/>
+        </w:rPr>
+      </w:pPr>
+      <w:r>
+        <w:rPr>
+          <w:lang w:val="es-MX"/>
+        </w:rPr>
+        <w:t>WebPack transformar código moderno de JS a una versión globalmente aceptada.</w:t>
+      </w:r>
+    </w:p>
+    <w:p>
+      <w:pPr>
+        <w:rPr>
+          <w:b/>
+          <w:bCs/>
+          <w:lang w:val="es-MX"/>
+        </w:rPr>
+      </w:pPr>
+      <w:r>
+        <w:rPr>
+          <w:b/>
+          <w:bCs/>
+          <w:lang w:val="es-MX"/>
+        </w:rPr>
+        <w:t>Problemática y Necesidad de Las Clases</w:t>
+      </w:r>
+    </w:p>
+    <w:p>
+      <w:pPr>
+        <w:rPr>
+          <w:b/>
+          <w:bCs/>
+          <w:lang w:val="es-MX"/>
+        </w:rPr>
+      </w:pPr>
+      <w:r>
+        <w:rPr>
+          <w:lang w:val="es-MX"/>
+        </w:rPr>
+        <w:t xml:space="preserve">Antes de ES6 se tuvo una </w:t>
+      </w:r>
+      <w:r>
+        <w:rPr>
+          <w:b/>
+          <w:bCs/>
+          <w:lang w:val="es-MX"/>
+        </w:rPr>
+        <w:t>alternativa para la herencia</w:t>
+      </w:r>
+    </w:p>
+    <w:p>
+      <w:pPr>
+        <w:rPr>
+          <w:lang w:val="es-MX"/>
+        </w:rPr>
+      </w:pPr>
+      <w:r>
+        <w:rPr>
+          <w:b/>
+          <w:bCs/>
+          <w:lang w:val="es-MX"/>
+        </w:rPr>
+        <w:t>Problema, herencia con prototype y tener que definir con new</w:t>
+      </w:r>
+    </w:p>
+    <w:p>
+      <w:pPr>
+        <w:shd w:val="clear" w:color="auto" w:fill="1F1F1F"/>
+        <w:spacing w:after="0" w:line="285" w:lineRule="atLeast"/>
+        <w:rPr>
+          <w:rFonts w:ascii="Consolas" w:eastAsia="Times New Roman" w:hAnsi="Consolas" w:cs="Times New Roman"/>
+          <w:i/>
+          <w:iCs/>
+          <w:color w:val="66D9EF"/>
+          <w:sz w:val="21"/>
+          <w:szCs w:val="21"/>
+          <w:lang w:eastAsia="es-CO"/>
+        </w:rPr>
+      </w:pPr>
+      <w:r>
+        <w:rPr>
+          <w:rFonts w:ascii="Consolas" w:eastAsia="Times New Roman" w:hAnsi="Consolas" w:cs="Times New Roman"/>
+          <w:i/>
+          <w:iCs/>
+          <w:color w:val="66D9EF"/>
+          <w:sz w:val="21"/>
+          <w:szCs w:val="21"/>
+          <w:lang w:eastAsia="es-CO"/>
+        </w:rPr>
+        <w:t>f</w:t>
+      </w:r>
+      <w:r>
+        <w:rPr>
+          <w:rFonts w:ascii="Consolas" w:eastAsia="Times New Roman" w:hAnsi="Consolas" w:cs="Times New Roman"/>
+          <w:i/>
+          <w:iCs/>
+          <w:color w:val="66D9EF"/>
+          <w:sz w:val="21"/>
+          <w:szCs w:val="21"/>
+          <w:lang w:eastAsia="es-CO"/>
+        </w:rPr>
+        <w:t>unction Persona(nombre, edad) {this.nombre = nombre; this.edad=edad;}</w:t>
+      </w:r>
+    </w:p>
+    <w:p>
+      <w:pPr>
+        <w:shd w:val="clear" w:color="auto" w:fill="1F1F1F"/>
+        <w:spacing w:after="0" w:line="285" w:lineRule="atLeast"/>
+        <w:rPr>
+          <w:rFonts w:ascii="Consolas" w:eastAsia="Times New Roman" w:hAnsi="Consolas" w:cs="Times New Roman"/>
+          <w:i/>
+          <w:iCs/>
+          <w:color w:val="66D9EF"/>
+          <w:sz w:val="21"/>
+          <w:szCs w:val="21"/>
+          <w:lang w:eastAsia="es-CO"/>
+        </w:rPr>
+      </w:pPr>
+      <w:r>
+        <w:rPr>
+          <w:rFonts w:ascii="Consolas" w:eastAsia="Times New Roman" w:hAnsi="Consolas" w:cs="Times New Roman"/>
+          <w:i/>
+          <w:iCs/>
+          <w:color w:val="66D9EF"/>
+          <w:sz w:val="21"/>
+          <w:szCs w:val="21"/>
+          <w:lang w:eastAsia="es-CO"/>
+        </w:rPr>
+        <w:t>const maría = new Persona(‘Maria’, 18);</w:t>
+      </w:r>
+    </w:p>
+    <w:p>
+      <w:pPr>
+        <w:shd w:val="clear" w:color="auto" w:fill="1F1F1F"/>
+        <w:spacing w:after="0" w:line="285" w:lineRule="atLeast"/>
+        <w:rPr>
+          <w:rFonts w:ascii="Consolas" w:eastAsia="Times New Roman" w:hAnsi="Consolas" w:cs="Times New Roman"/>
+          <w:i/>
+          <w:iCs/>
+          <w:color w:val="66D9EF"/>
+          <w:sz w:val="21"/>
+          <w:szCs w:val="21"/>
+          <w:lang w:eastAsia="es-CO"/>
+        </w:rPr>
+      </w:pPr>
+    </w:p>
+    <w:p>
+      <w:pPr>
+        <w:rPr>
+          <w:lang w:val="es-MX"/>
+        </w:rPr>
+      </w:pPr>
+    </w:p>
+    <w:p>
+      <w:pPr>
+        <w:rPr>
+          <w:b/>
+          <w:bCs/>
+          <w:lang w:val="es-MX"/>
+        </w:rPr>
+      </w:pPr>
+      <w:r>
+        <w:rPr>
+          <w:b/>
+          <w:bCs/>
+          <w:lang w:val="es-MX"/>
+        </w:rPr>
+        <w:t>Clases básicas en JS</w:t>
+      </w:r>
+    </w:p>
+    <w:p>
+      <w:pPr>
+        <w:rPr>
+          <w:lang w:val="es-MX"/>
+        </w:rPr>
+      </w:pPr>
+      <w:r>
+        <w:rPr>
+          <w:lang w:val="es-MX"/>
+        </w:rPr>
+        <w:t>El constructor se ejecuta en el momento que se crea una nueva instancia de la clase</w:t>
+      </w:r>
+    </w:p>
+    <w:p>
+      <w:pPr>
+        <w:rPr>
+          <w:lang w:val="es-MX"/>
+        </w:rPr>
+      </w:pPr>
+      <w:r>
+        <w:rPr>
+          <w:lang w:val="es-MX"/>
+        </w:rPr>
+        <w:t>El constructor es el único método que retorna una instancia de un objeto en vez de undefined</w:t>
       </w:r>
     </w:p>
     <w:sectPr>

</xml_diff>

<commit_message>
Se agrega proyecto base con webpack
</commit_message>
<xml_diff>
--- a/apuntes curso.docx
+++ b/apuntes curso.docx
@@ -5465,6 +5465,1691 @@
         </w:rPr>
         <w:t>El constructor es el único método que retorna una instancia de un objeto en vez de undefined</w:t>
       </w:r>
+    </w:p>
+    <w:p>
+      <w:pPr>
+        <w:rPr>
+          <w:b/>
+          <w:bCs/>
+          <w:lang w:val="es-MX"/>
+        </w:rPr>
+      </w:pPr>
+      <w:r>
+        <w:rPr>
+          <w:b/>
+          <w:bCs/>
+          <w:lang w:val="es-MX"/>
+        </w:rPr>
+        <w:t>Gets y Sets en JS</w:t>
+      </w:r>
+    </w:p>
+    <w:p>
+      <w:pPr>
+        <w:rPr>
+          <w:lang w:val="es-MX"/>
+        </w:rPr>
+      </w:pPr>
+      <w:r>
+        <w:rPr>
+          <w:lang w:val="es-MX"/>
+        </w:rPr>
+        <w:t>Son un poco distintos a los de Java, tienen la palabra clave get y set al inicio del método y se invocan sin paréntesis, como si fuera una igualación.</w:t>
+      </w:r>
+    </w:p>
+    <w:p>
+      <w:pPr>
+        <w:rPr>
+          <w:b/>
+          <w:bCs/>
+          <w:lang w:val="es-MX"/>
+        </w:rPr>
+      </w:pPr>
+      <w:r>
+        <w:rPr>
+          <w:b/>
+          <w:bCs/>
+          <w:lang w:val="es-MX"/>
+        </w:rPr>
+        <w:t>Propiedades o métodos estáticos</w:t>
+      </w:r>
+    </w:p>
+    <w:p>
+      <w:pPr>
+        <w:rPr>
+          <w:lang w:val="es-MX"/>
+        </w:rPr>
+      </w:pPr>
+      <w:r>
+        <w:rPr>
+          <w:lang w:val="es-MX"/>
+        </w:rPr>
+        <w:t>No se está trabajando con una clase instanciada.</w:t>
+      </w:r>
+    </w:p>
+    <w:p>
+      <w:pPr>
+        <w:rPr>
+          <w:lang w:val="es-MX"/>
+        </w:rPr>
+      </w:pPr>
+      <w:r>
+        <w:rPr>
+          <w:lang w:val="es-MX"/>
+        </w:rPr>
+        <w:t>Permiten usar dichas propiedades</w:t>
+      </w:r>
+      <w:r>
+        <w:rPr>
+          <w:lang w:val="es-MX"/>
+        </w:rPr>
+        <w:t xml:space="preserve"> o métodos</w:t>
+      </w:r>
+      <w:r>
+        <w:rPr>
+          <w:lang w:val="es-MX"/>
+        </w:rPr>
+        <w:t xml:space="preserve"> sin</w:t>
+      </w:r>
+      <w:r>
+        <w:rPr>
+          <w:lang w:val="es-MX"/>
+        </w:rPr>
+        <w:t xml:space="preserve"> necesidad de</w:t>
+      </w:r>
+      <w:r>
+        <w:rPr>
+          <w:lang w:val="es-MX"/>
+        </w:rPr>
+        <w:t xml:space="preserve"> instanciar </w:t>
+      </w:r>
+      <w:r>
+        <w:rPr>
+          <w:lang w:val="es-MX"/>
+        </w:rPr>
+        <w:t>la clase</w:t>
+      </w:r>
+    </w:p>
+    <w:p>
+      <w:pPr>
+        <w:rPr>
+          <w:b/>
+          <w:bCs/>
+          <w:lang w:val="es-MX"/>
+        </w:rPr>
+      </w:pPr>
+      <w:r>
+        <w:rPr>
+          <w:lang w:val="es-MX"/>
+        </w:rPr>
+        <w:t xml:space="preserve">Palabra reservada </w:t>
+      </w:r>
+      <w:r>
+        <w:rPr>
+          <w:b/>
+          <w:bCs/>
+          <w:lang w:val="es-MX"/>
+        </w:rPr>
+        <w:t>static</w:t>
+      </w:r>
+    </w:p>
+    <w:p>
+      <w:pPr>
+        <w:rPr>
+          <w:b/>
+          <w:bCs/>
+          <w:lang w:val="es-MX"/>
+        </w:rPr>
+      </w:pPr>
+      <w:r>
+        <w:rPr>
+          <w:b/>
+          <w:bCs/>
+          <w:lang w:val="es-MX"/>
+        </w:rPr>
+        <w:t>HERENCIA</w:t>
+      </w:r>
+    </w:p>
+    <w:p>
+      <w:pPr>
+        <w:rPr>
+          <w:b/>
+          <w:bCs/>
+          <w:lang w:val="es-MX"/>
+        </w:rPr>
+      </w:pPr>
+      <w:r>
+        <w:rPr>
+          <w:lang w:val="es-MX"/>
+        </w:rPr>
+        <w:t>Se usa la palabra</w:t>
+      </w:r>
+      <w:r>
+        <w:rPr>
+          <w:b/>
+          <w:bCs/>
+          <w:lang w:val="es-MX"/>
+        </w:rPr>
+        <w:t xml:space="preserve"> extends</w:t>
+      </w:r>
+    </w:p>
+    <w:p>
+      <w:pPr>
+        <w:rPr>
+          <w:b/>
+          <w:bCs/>
+          <w:lang w:val="es-MX"/>
+        </w:rPr>
+      </w:pPr>
+    </w:p>
+    <w:p>
+      <w:pPr>
+        <w:jc w:val="center"/>
+        <w:rPr>
+          <w:b/>
+          <w:bCs/>
+          <w:sz w:val="28"/>
+          <w:szCs w:val="28"/>
+          <w:lang w:val="es-MX"/>
+        </w:rPr>
+      </w:pPr>
+      <w:r>
+        <w:rPr>
+          <w:b/>
+          <w:bCs/>
+          <w:sz w:val="28"/>
+          <w:szCs w:val="28"/>
+          <w:lang w:val="es-MX"/>
+        </w:rPr>
+        <w:t>WEBPACK</w:t>
+      </w:r>
+    </w:p>
+    <w:p>
+      <w:pPr>
+        <w:jc w:val="both"/>
+        <w:rPr>
+          <w:lang w:val="es-MX"/>
+        </w:rPr>
+      </w:pPr>
+      <w:r>
+        <w:rPr>
+          <w:lang w:val="es-MX"/>
+        </w:rPr>
+        <w:t xml:space="preserve">Angular utiliza webpack, Angular </w:t>
+      </w:r>
+      <w:r>
+        <w:rPr>
+          <w:lang w:val="es-MX"/>
+        </w:rPr>
+        <w:sym w:font="Wingdings" w:char="F0E0"/>
+      </w:r>
+      <w:r>
+        <w:rPr>
+          <w:lang w:val="es-MX"/>
+        </w:rPr>
+        <w:t xml:space="preserve"> compañías como slack, discord, Airbnb, etc dan dinero a webpack.</w:t>
+      </w:r>
+    </w:p>
+    <w:p>
+      <w:pPr>
+        <w:jc w:val="both"/>
+        <w:rPr>
+          <w:lang w:val="es-MX"/>
+        </w:rPr>
+      </w:pPr>
+      <w:r>
+        <w:rPr>
+          <w:b/>
+          <w:bCs/>
+          <w:lang w:val="es-MX"/>
+        </w:rPr>
+        <w:t>Tareas automáticas</w:t>
+      </w:r>
+      <w:r>
+        <w:rPr>
+          <w:lang w:val="es-MX"/>
+        </w:rPr>
+        <w:t xml:space="preserve"> -&gt; Live reload de los cambios, minimizar el código,</w:t>
+      </w:r>
+      <w:r>
+        <w:rPr>
+          <w:lang w:val="es-MX"/>
+        </w:rPr>
+        <w:t xml:space="preserve"> ofuscar código, incrementar compatibilidad con otros navegadores</w:t>
+      </w:r>
+      <w:r>
+        <w:rPr>
+          <w:lang w:val="es-MX"/>
+        </w:rPr>
+        <w:t xml:space="preserve"> etc.</w:t>
+      </w:r>
+    </w:p>
+    <w:p>
+      <w:pPr>
+        <w:jc w:val="both"/>
+        <w:rPr>
+          <w:lang w:val="es-MX"/>
+        </w:rPr>
+      </w:pPr>
+      <w:r>
+        <w:rPr>
+          <w:b/>
+          <w:bCs/>
+          <w:lang w:val="es-MX"/>
+        </w:rPr>
+        <w:t>Node</w:t>
+      </w:r>
+      <w:r>
+        <w:rPr>
+          <w:lang w:val="es-MX"/>
+        </w:rPr>
+        <w:t xml:space="preserve"> </w:t>
+      </w:r>
+      <w:r>
+        <w:rPr>
+          <w:lang w:val="es-MX"/>
+        </w:rPr>
+        <w:sym w:font="Wingdings" w:char="F0E0"/>
+      </w:r>
+      <w:r>
+        <w:rPr>
+          <w:lang w:val="es-MX"/>
+        </w:rPr>
+        <w:t xml:space="preserve"> Correr código de JavaScript en el servidor.</w:t>
+      </w:r>
+    </w:p>
+    <w:p>
+      <w:pPr>
+        <w:jc w:val="both"/>
+        <w:rPr>
+          <w:b/>
+          <w:bCs/>
+          <w:lang w:val="es-MX"/>
+        </w:rPr>
+      </w:pPr>
+      <w:r>
+        <w:rPr>
+          <w:b/>
+          <w:bCs/>
+          <w:lang w:val="es-MX"/>
+        </w:rPr>
+        <w:lastRenderedPageBreak/>
+        <w:t>Pero también nuestra computadora, puede ser un servidor de desarrollo.</w:t>
+      </w:r>
+    </w:p>
+    <w:p>
+      <w:pPr>
+        <w:jc w:val="both"/>
+        <w:rPr>
+          <w:b/>
+          <w:bCs/>
+          <w:lang w:val="es-MX"/>
+        </w:rPr>
+      </w:pPr>
+      <w:r>
+        <w:rPr>
+          <w:b/>
+          <w:bCs/>
+          <w:lang w:val="es-MX"/>
+        </w:rPr>
+        <w:t xml:space="preserve">BABEL </w:t>
+      </w:r>
+      <w:r>
+        <w:rPr>
+          <w:b/>
+          <w:bCs/>
+          <w:lang w:val="es-MX"/>
+        </w:rPr>
+        <w:sym w:font="Wingdings" w:char="F0E0"/>
+      </w:r>
+      <w:r>
+        <w:rPr>
+          <w:b/>
+          <w:bCs/>
+          <w:lang w:val="es-MX"/>
+        </w:rPr>
+        <w:t xml:space="preserve"> Librería que convierte código de JS moderno a JS antiguo para tener compatibilidad</w:t>
+      </w:r>
+    </w:p>
+    <w:p>
+      <w:pPr>
+        <w:jc w:val="both"/>
+        <w:rPr>
+          <w:b/>
+          <w:bCs/>
+          <w:lang w:val="es-MX"/>
+        </w:rPr>
+      </w:pPr>
+      <w:r>
+        <w:rPr>
+          <w:b/>
+          <w:bCs/>
+          <w:lang w:val="es-MX"/>
+        </w:rPr>
+        <w:t xml:space="preserve">NODE </w:t>
+      </w:r>
+      <w:r>
+        <w:rPr>
+          <w:b/>
+          <w:bCs/>
+          <w:lang w:val="es-MX"/>
+        </w:rPr>
+        <w:sym w:font="Wingdings" w:char="F0E0"/>
+      </w:r>
+      <w:r>
+        <w:rPr>
+          <w:b/>
+          <w:bCs/>
+          <w:lang w:val="es-MX"/>
+        </w:rPr>
+        <w:t xml:space="preserve"> 350 mil paquetes, me permite desarrollar localmente. Sólo instalo la librería o dependencia y ya.</w:t>
+      </w:r>
+    </w:p>
+    <w:p>
+      <w:pPr>
+        <w:jc w:val="both"/>
+        <w:rPr>
+          <w:b/>
+          <w:bCs/>
+          <w:lang w:val="es-MX"/>
+        </w:rPr>
+      </w:pPr>
+      <w:r>
+        <w:rPr>
+          <w:b/>
+          <w:bCs/>
+          <w:lang w:val="es-MX"/>
+        </w:rPr>
+        <w:t>WEBPACK -</w:t>
+      </w:r>
+      <w:r>
+        <w:rPr>
+          <w:b/>
+          <w:bCs/>
+          <w:lang w:val="es-MX"/>
+        </w:rPr>
+        <w:sym w:font="Wingdings" w:char="F0E0"/>
+      </w:r>
+      <w:r>
+        <w:rPr>
+          <w:b/>
+          <w:bCs/>
+          <w:lang w:val="es-MX"/>
+        </w:rPr>
+        <w:t xml:space="preserve"> Es un empaquetador de módulos. Ayuda a gestionar las dependencias. El webpack junto con npm me permite instalar un paquete y usarlo de una. Me permite montar servidores de desarrollo y pruebas. Me permite cargar módulos. Convertir a diferentes formatos. Minimizar código. Compilar de SASS a CSS. Complilar de TS a JS. Nos permite trabajar con JS moderno.</w:t>
+      </w:r>
+    </w:p>
+    <w:p>
+      <w:pPr>
+        <w:pStyle w:val="Prrafodelista"/>
+        <w:numPr>
+          <w:ilvl w:val="0"/>
+          <w:numId w:val="1"/>
+        </w:numPr>
+        <w:jc w:val="both"/>
+        <w:rPr>
+          <w:b/>
+          <w:bCs/>
+          <w:lang w:val="es-MX"/>
+        </w:rPr>
+      </w:pPr>
+      <w:r>
+        <w:rPr>
+          <w:b/>
+          <w:bCs/>
+          <w:lang w:val="es-MX"/>
+        </w:rPr>
+        <w:t>Config inicial puede ser un dolor de cabeza.</w:t>
+      </w:r>
+    </w:p>
+    <w:p>
+      <w:pPr>
+        <w:pStyle w:val="Prrafodelista"/>
+        <w:numPr>
+          <w:ilvl w:val="0"/>
+          <w:numId w:val="1"/>
+        </w:numPr>
+        <w:jc w:val="both"/>
+        <w:rPr>
+          <w:b/>
+          <w:bCs/>
+          <w:lang w:val="es-MX"/>
+        </w:rPr>
+      </w:pPr>
+      <w:r>
+        <w:rPr>
+          <w:b/>
+          <w:bCs/>
+          <w:lang w:val="es-MX"/>
+        </w:rPr>
+        <w:t>Puede ser complicado detectar problemas con algún paquete.</w:t>
+      </w:r>
+    </w:p>
+    <w:p>
+      <w:pPr>
+        <w:jc w:val="both"/>
+        <w:rPr>
+          <w:b/>
+          <w:bCs/>
+          <w:lang w:val="es-MX"/>
+        </w:rPr>
+      </w:pPr>
+    </w:p>
+    <w:p>
+      <w:pPr>
+        <w:jc w:val="both"/>
+        <w:rPr>
+          <w:b/>
+          <w:bCs/>
+          <w:lang w:val="es-MX"/>
+        </w:rPr>
+      </w:pPr>
+      <w:r>
+        <w:rPr>
+          <w:b/>
+          <w:bCs/>
+          <w:lang w:val="es-MX"/>
+        </w:rPr>
+        <w:t>PASO A PASO</w:t>
+      </w:r>
+    </w:p>
+    <w:p>
+      <w:pPr>
+        <w:jc w:val="both"/>
+        <w:rPr>
+          <w:lang w:val="es-MX"/>
+        </w:rPr>
+      </w:pPr>
+      <w:r>
+        <w:rPr>
+          <w:b/>
+          <w:bCs/>
+          <w:lang w:val="es-MX"/>
+        </w:rPr>
+        <w:t xml:space="preserve">Npm init </w:t>
+      </w:r>
+      <w:r>
+        <w:rPr>
+          <w:b/>
+          <w:bCs/>
+          <w:lang w:val="es-MX"/>
+        </w:rPr>
+        <w:sym w:font="Wingdings" w:char="F0E0"/>
+      </w:r>
+      <w:r>
+        <w:rPr>
+          <w:b/>
+          <w:bCs/>
+          <w:lang w:val="es-MX"/>
+        </w:rPr>
+        <w:t xml:space="preserve"> Va a crear el package.json </w:t>
+      </w:r>
+      <w:r>
+        <w:rPr>
+          <w:b/>
+          <w:bCs/>
+          <w:lang w:val="es-MX"/>
+        </w:rPr>
+        <w:sym w:font="Wingdings" w:char="F0E0"/>
+      </w:r>
+      <w:r>
+        <w:rPr>
+          <w:b/>
+          <w:bCs/>
+          <w:lang w:val="es-MX"/>
+        </w:rPr>
+        <w:t xml:space="preserve"> </w:t>
+      </w:r>
+      <w:r>
+        <w:rPr>
+          <w:lang w:val="es-MX"/>
+        </w:rPr>
+        <w:t>Todas las aplicaciones en node tienen un package.json</w:t>
+      </w:r>
+      <w:r>
+        <w:rPr>
+          <w:lang w:val="es-MX"/>
+        </w:rPr>
+        <w:t xml:space="preserve"> el cual indica las dependencias de la aplicación en dllo, pdn, etc. Me dice que paquetes necesita mi aplicación, cuales paquetes no van en pdn, etc.</w:t>
+      </w:r>
+    </w:p>
+    <w:p>
+      <w:pPr>
+        <w:jc w:val="both"/>
+        <w:rPr>
+          <w:b/>
+          <w:bCs/>
+          <w:lang w:val="es-MX"/>
+        </w:rPr>
+      </w:pPr>
+      <w:r>
+        <w:rPr>
+          <w:b/>
+          <w:bCs/>
+          <w:lang w:val="es-MX"/>
+        </w:rPr>
+        <w:t>JavaScript tiene una forma para importar</w:t>
+      </w:r>
+      <w:r>
+        <w:rPr>
+          <w:b/>
+          <w:bCs/>
+          <w:lang w:val="es-MX"/>
+        </w:rPr>
+        <w:t xml:space="preserve">: </w:t>
+      </w:r>
+    </w:p>
+    <w:p>
+      <w:pPr>
+        <w:shd w:val="clear" w:color="auto" w:fill="1F1F1F"/>
+        <w:spacing w:after="0" w:line="285" w:lineRule="atLeast"/>
+        <w:rPr>
+          <w:rFonts w:ascii="Consolas" w:eastAsia="Times New Roman" w:hAnsi="Consolas" w:cs="Times New Roman"/>
+          <w:color w:val="DDDDDD"/>
+          <w:sz w:val="21"/>
+          <w:szCs w:val="21"/>
+          <w:lang w:eastAsia="es-CO"/>
+        </w:rPr>
+      </w:pPr>
+      <w:r>
+        <w:rPr>
+          <w:rFonts w:ascii="Consolas" w:eastAsia="Times New Roman" w:hAnsi="Consolas" w:cs="Times New Roman"/>
+          <w:color w:val="F92672"/>
+          <w:sz w:val="21"/>
+          <w:szCs w:val="21"/>
+          <w:lang w:eastAsia="es-CO"/>
+        </w:rPr>
+        <w:t>import</w:t>
+      </w:r>
+      <w:r>
+        <w:rPr>
+          <w:rFonts w:ascii="Consolas" w:eastAsia="Times New Roman" w:hAnsi="Consolas" w:cs="Times New Roman"/>
+          <w:color w:val="DDDDDD"/>
+          <w:sz w:val="21"/>
+          <w:szCs w:val="21"/>
+          <w:lang w:eastAsia="es-CO"/>
+        </w:rPr>
+        <w:t xml:space="preserve"> { </w:t>
+      </w:r>
+      <w:r>
+        <w:rPr>
+          <w:rFonts w:ascii="Consolas" w:eastAsia="Times New Roman" w:hAnsi="Consolas" w:cs="Times New Roman"/>
+          <w:color w:val="F8F8F2"/>
+          <w:sz w:val="21"/>
+          <w:szCs w:val="21"/>
+          <w:lang w:eastAsia="es-CO"/>
+        </w:rPr>
+        <w:t>saludar</w:t>
+      </w:r>
+      <w:r>
+        <w:rPr>
+          <w:rFonts w:ascii="Consolas" w:eastAsia="Times New Roman" w:hAnsi="Consolas" w:cs="Times New Roman"/>
+          <w:color w:val="DDDDDD"/>
+          <w:sz w:val="21"/>
+          <w:szCs w:val="21"/>
+          <w:lang w:eastAsia="es-CO"/>
+        </w:rPr>
+        <w:t xml:space="preserve"> } </w:t>
+      </w:r>
+      <w:r>
+        <w:rPr>
+          <w:rFonts w:ascii="Consolas" w:eastAsia="Times New Roman" w:hAnsi="Consolas" w:cs="Times New Roman"/>
+          <w:color w:val="F92672"/>
+          <w:sz w:val="21"/>
+          <w:szCs w:val="21"/>
+          <w:lang w:eastAsia="es-CO"/>
+        </w:rPr>
+        <w:t>from</w:t>
+      </w:r>
+      <w:r>
+        <w:rPr>
+          <w:rFonts w:ascii="Consolas" w:eastAsia="Times New Roman" w:hAnsi="Consolas" w:cs="Times New Roman"/>
+          <w:color w:val="DDDDDD"/>
+          <w:sz w:val="21"/>
+          <w:szCs w:val="21"/>
+          <w:lang w:eastAsia="es-CO"/>
+        </w:rPr>
+        <w:t xml:space="preserve"> </w:t>
+      </w:r>
+      <w:r>
+        <w:rPr>
+          <w:rFonts w:ascii="Consolas" w:eastAsia="Times New Roman" w:hAnsi="Consolas" w:cs="Times New Roman"/>
+          <w:color w:val="E6DB74"/>
+          <w:sz w:val="21"/>
+          <w:szCs w:val="21"/>
+          <w:lang w:eastAsia="es-CO"/>
+        </w:rPr>
+        <w:t>'./js/componentes'</w:t>
+      </w:r>
+    </w:p>
+    <w:p>
+      <w:pPr>
+        <w:jc w:val="both"/>
+        <w:rPr>
+          <w:b/>
+          <w:bCs/>
+          <w:lang w:val="es-MX"/>
+        </w:rPr>
+      </w:pPr>
+    </w:p>
+    <w:p>
+      <w:pPr>
+        <w:jc w:val="both"/>
+        <w:rPr>
+          <w:b/>
+          <w:bCs/>
+          <w:lang w:val="es-MX"/>
+        </w:rPr>
+      </w:pPr>
+      <w:r>
+        <w:rPr>
+          <w:b/>
+          <w:bCs/>
+          <w:lang w:val="es-MX"/>
+        </w:rPr>
+        <w:t xml:space="preserve">Los frameworks más importantes usan webpack </w:t>
+      </w:r>
+      <w:r>
+        <w:rPr>
+          <w:b/>
+          <w:bCs/>
+          <w:lang w:val="es-MX"/>
+        </w:rPr>
+        <w:sym w:font="Wingdings" w:char="F0E0"/>
+      </w:r>
+      <w:r>
+        <w:rPr>
+          <w:b/>
+          <w:bCs/>
+          <w:lang w:val="es-MX"/>
+        </w:rPr>
+        <w:t xml:space="preserve"> </w:t>
+      </w:r>
+      <w:r>
+        <w:rPr>
+          <w:lang w:val="es-MX"/>
+        </w:rPr>
+        <w:t>webpack son dependencias de desarrollo.</w:t>
+      </w:r>
+    </w:p>
+    <w:p>
+      <w:pPr>
+        <w:jc w:val="both"/>
+        <w:rPr>
+          <w:u w:val="single"/>
+          <w:lang w:val="es-MX"/>
+        </w:rPr>
+      </w:pPr>
+      <w:r>
+        <w:rPr>
+          <w:b/>
+          <w:bCs/>
+          <w:lang w:val="es-MX"/>
+        </w:rPr>
+        <w:t xml:space="preserve">Carpeta node_modules </w:t>
+      </w:r>
+      <w:r>
+        <w:rPr>
+          <w:b/>
+          <w:bCs/>
+          <w:lang w:val="es-MX"/>
+        </w:rPr>
+        <w:sym w:font="Wingdings" w:char="F0E0"/>
+      </w:r>
+      <w:r>
+        <w:rPr>
+          <w:b/>
+          <w:bCs/>
+          <w:lang w:val="es-MX"/>
+        </w:rPr>
+        <w:t xml:space="preserve"> </w:t>
+      </w:r>
+      <w:r>
+        <w:rPr>
+          <w:lang w:val="es-MX"/>
+        </w:rPr>
+        <w:t>No es algo que va a ser necesario en producción, o al menos no generalmente.</w:t>
+      </w:r>
+    </w:p>
+    <w:p>
+      <w:pPr>
+        <w:jc w:val="both"/>
+        <w:rPr>
+          <w:lang w:val="es-MX"/>
+        </w:rPr>
+      </w:pPr>
+      <w:r>
+        <w:rPr>
+          <w:lang w:val="es-MX"/>
+        </w:rPr>
+        <w:t>En el package.json en scripts agregó uno nuevo para ejecutar el comando webpack en el build</w:t>
+      </w:r>
+      <w:r>
+        <w:rPr>
+          <w:lang w:val="es-MX"/>
+        </w:rPr>
+        <w:t>.</w:t>
+      </w:r>
+    </w:p>
+    <w:p>
+      <w:pPr>
+        <w:jc w:val="both"/>
+        <w:rPr>
+          <w:lang w:val="es-MX"/>
+        </w:rPr>
+      </w:pPr>
+      <w:r>
+        <w:rPr>
+          <w:b/>
+          <w:bCs/>
+          <w:lang w:val="es-MX"/>
+        </w:rPr>
+        <w:t>npm run build</w:t>
+      </w:r>
+      <w:r>
+        <w:rPr>
+          <w:b/>
+          <w:bCs/>
+          <w:lang w:val="es-MX"/>
+        </w:rPr>
+        <w:t xml:space="preserve"> </w:t>
+      </w:r>
+      <w:r>
+        <w:rPr>
+          <w:b/>
+          <w:bCs/>
+          <w:lang w:val="es-MX"/>
+        </w:rPr>
+        <w:sym w:font="Wingdings" w:char="F0E0"/>
+      </w:r>
+      <w:r>
+        <w:rPr>
+          <w:b/>
+          <w:bCs/>
+          <w:lang w:val="es-MX"/>
+        </w:rPr>
+        <w:t xml:space="preserve"> </w:t>
+      </w:r>
+      <w:r>
+        <w:rPr>
+          <w:lang w:val="es-MX"/>
+        </w:rPr>
+        <w:t xml:space="preserve">Hace algunas cosas y me genera una carpeta llamada </w:t>
+      </w:r>
+      <w:r>
+        <w:rPr>
+          <w:b/>
+          <w:bCs/>
+          <w:i/>
+          <w:iCs/>
+          <w:color w:val="FF0000"/>
+          <w:u w:val="single"/>
+          <w:lang w:val="es-MX"/>
+        </w:rPr>
+        <w:t>dist</w:t>
+      </w:r>
+      <w:r>
+        <w:rPr>
+          <w:lang w:val="es-MX"/>
+        </w:rPr>
+        <w:t>. -&gt; Adentro se creó un archivo main.js</w:t>
+      </w:r>
+    </w:p>
+    <w:p>
+      <w:pPr>
+        <w:jc w:val="both"/>
+        <w:rPr>
+          <w:lang w:val="es-MX"/>
+        </w:rPr>
+      </w:pPr>
+      <w:r>
+        <w:rPr>
+          <w:lang w:val="es-MX"/>
+        </w:rPr>
+        <w:t>OJOOOOOOOOOOOOOO, para importar en otro lado -</w:t>
+      </w:r>
+      <w:r>
+        <w:rPr>
+          <w:lang w:val="es-MX"/>
+        </w:rPr>
+        <w:sym w:font="Wingdings" w:char="F0E0"/>
+      </w:r>
+      <w:r>
+        <w:rPr>
+          <w:lang w:val="es-MX"/>
+        </w:rPr>
+        <w:t xml:space="preserve"> </w:t>
+      </w:r>
+      <w:r>
+        <w:rPr>
+          <w:b/>
+          <w:bCs/>
+          <w:lang w:val="es-MX"/>
+        </w:rPr>
+        <w:t>EXPORT</w:t>
+      </w:r>
+    </w:p>
+    <w:p>
+      <w:pPr>
+        <w:shd w:val="clear" w:color="auto" w:fill="1F1F1F"/>
+        <w:spacing w:after="0" w:line="285" w:lineRule="atLeast"/>
+        <w:rPr>
+          <w:rFonts w:ascii="Consolas" w:eastAsia="Times New Roman" w:hAnsi="Consolas" w:cs="Times New Roman"/>
+          <w:color w:val="DDDDDD"/>
+          <w:sz w:val="21"/>
+          <w:szCs w:val="21"/>
+          <w:lang w:eastAsia="es-CO"/>
+        </w:rPr>
+      </w:pPr>
+      <w:r>
+        <w:rPr>
+          <w:rFonts w:ascii="Consolas" w:eastAsia="Times New Roman" w:hAnsi="Consolas" w:cs="Times New Roman"/>
+          <w:color w:val="F92672"/>
+          <w:sz w:val="21"/>
+          <w:szCs w:val="21"/>
+          <w:lang w:eastAsia="es-CO"/>
+        </w:rPr>
+        <w:t>export</w:t>
+      </w:r>
+      <w:r>
+        <w:rPr>
+          <w:rFonts w:ascii="Consolas" w:eastAsia="Times New Roman" w:hAnsi="Consolas" w:cs="Times New Roman"/>
+          <w:color w:val="DDDDDD"/>
+          <w:sz w:val="21"/>
+          <w:szCs w:val="21"/>
+          <w:lang w:eastAsia="es-CO"/>
+        </w:rPr>
+        <w:t xml:space="preserve"> </w:t>
+      </w:r>
+      <w:r>
+        <w:rPr>
+          <w:rFonts w:ascii="Consolas" w:eastAsia="Times New Roman" w:hAnsi="Consolas" w:cs="Times New Roman"/>
+          <w:i/>
+          <w:iCs/>
+          <w:color w:val="66D9EF"/>
+          <w:sz w:val="21"/>
+          <w:szCs w:val="21"/>
+          <w:lang w:eastAsia="es-CO"/>
+        </w:rPr>
+        <w:t>const</w:t>
+      </w:r>
+      <w:r>
+        <w:rPr>
+          <w:rFonts w:ascii="Consolas" w:eastAsia="Times New Roman" w:hAnsi="Consolas" w:cs="Times New Roman"/>
+          <w:color w:val="DDDDDD"/>
+          <w:sz w:val="21"/>
+          <w:szCs w:val="21"/>
+          <w:lang w:eastAsia="es-CO"/>
+        </w:rPr>
+        <w:t xml:space="preserve"> </w:t>
+      </w:r>
+      <w:r>
+        <w:rPr>
+          <w:rFonts w:ascii="Consolas" w:eastAsia="Times New Roman" w:hAnsi="Consolas" w:cs="Times New Roman"/>
+          <w:color w:val="A6E22E"/>
+          <w:sz w:val="21"/>
+          <w:szCs w:val="21"/>
+          <w:lang w:eastAsia="es-CO"/>
+        </w:rPr>
+        <w:t>saludar</w:t>
+      </w:r>
+      <w:r>
+        <w:rPr>
+          <w:rFonts w:ascii="Consolas" w:eastAsia="Times New Roman" w:hAnsi="Consolas" w:cs="Times New Roman"/>
+          <w:color w:val="DDDDDD"/>
+          <w:sz w:val="21"/>
+          <w:szCs w:val="21"/>
+          <w:lang w:eastAsia="es-CO"/>
+        </w:rPr>
+        <w:t xml:space="preserve"> </w:t>
+      </w:r>
+      <w:r>
+        <w:rPr>
+          <w:rFonts w:ascii="Consolas" w:eastAsia="Times New Roman" w:hAnsi="Consolas" w:cs="Times New Roman"/>
+          <w:color w:val="F92672"/>
+          <w:sz w:val="21"/>
+          <w:szCs w:val="21"/>
+          <w:lang w:eastAsia="es-CO"/>
+        </w:rPr>
+        <w:t>=</w:t>
+      </w:r>
+      <w:r>
+        <w:rPr>
+          <w:rFonts w:ascii="Consolas" w:eastAsia="Times New Roman" w:hAnsi="Consolas" w:cs="Times New Roman"/>
+          <w:color w:val="DDDDDD"/>
+          <w:sz w:val="21"/>
+          <w:szCs w:val="21"/>
+          <w:lang w:eastAsia="es-CO"/>
+        </w:rPr>
+        <w:t xml:space="preserve"> (</w:t>
+      </w:r>
+      <w:r>
+        <w:rPr>
+          <w:rFonts w:ascii="Consolas" w:eastAsia="Times New Roman" w:hAnsi="Consolas" w:cs="Times New Roman"/>
+          <w:i/>
+          <w:iCs/>
+          <w:color w:val="FD971F"/>
+          <w:sz w:val="21"/>
+          <w:szCs w:val="21"/>
+          <w:lang w:eastAsia="es-CO"/>
+        </w:rPr>
+        <w:t>nombre</w:t>
+      </w:r>
+      <w:r>
+        <w:rPr>
+          <w:rFonts w:ascii="Consolas" w:eastAsia="Times New Roman" w:hAnsi="Consolas" w:cs="Times New Roman"/>
+          <w:color w:val="DDDDDD"/>
+          <w:sz w:val="21"/>
+          <w:szCs w:val="21"/>
+          <w:lang w:eastAsia="es-CO"/>
+        </w:rPr>
+        <w:t xml:space="preserve">) </w:t>
+      </w:r>
+      <w:r>
+        <w:rPr>
+          <w:rFonts w:ascii="Consolas" w:eastAsia="Times New Roman" w:hAnsi="Consolas" w:cs="Times New Roman"/>
+          <w:i/>
+          <w:iCs/>
+          <w:color w:val="66D9EF"/>
+          <w:sz w:val="21"/>
+          <w:szCs w:val="21"/>
+          <w:lang w:eastAsia="es-CO"/>
+        </w:rPr>
+        <w:t>=&gt;</w:t>
+      </w:r>
+      <w:r>
+        <w:rPr>
+          <w:rFonts w:ascii="Consolas" w:eastAsia="Times New Roman" w:hAnsi="Consolas" w:cs="Times New Roman"/>
+          <w:color w:val="DDDDDD"/>
+          <w:sz w:val="21"/>
+          <w:szCs w:val="21"/>
+          <w:lang w:eastAsia="es-CO"/>
+        </w:rPr>
+        <w:t xml:space="preserve"> {</w:t>
+      </w:r>
+    </w:p>
+    <w:p>
+      <w:pPr>
+        <w:shd w:val="clear" w:color="auto" w:fill="1F1F1F"/>
+        <w:spacing w:after="0" w:line="285" w:lineRule="atLeast"/>
+        <w:rPr>
+          <w:rFonts w:ascii="Consolas" w:eastAsia="Times New Roman" w:hAnsi="Consolas" w:cs="Times New Roman"/>
+          <w:color w:val="DDDDDD"/>
+          <w:sz w:val="21"/>
+          <w:szCs w:val="21"/>
+          <w:lang w:eastAsia="es-CO"/>
+        </w:rPr>
+      </w:pPr>
+      <w:r>
+        <w:rPr>
+          <w:rFonts w:ascii="Consolas" w:eastAsia="Times New Roman" w:hAnsi="Consolas" w:cs="Times New Roman"/>
+          <w:color w:val="DDDDDD"/>
+          <w:sz w:val="21"/>
+          <w:szCs w:val="21"/>
+          <w:lang w:eastAsia="es-CO"/>
+        </w:rPr>
+        <w:t xml:space="preserve">    </w:t>
+      </w:r>
+      <w:r>
+        <w:rPr>
+          <w:rFonts w:ascii="Consolas" w:eastAsia="Times New Roman" w:hAnsi="Consolas" w:cs="Times New Roman"/>
+          <w:color w:val="F8F8F2"/>
+          <w:sz w:val="21"/>
+          <w:szCs w:val="21"/>
+          <w:lang w:eastAsia="es-CO"/>
+        </w:rPr>
+        <w:t>console</w:t>
+      </w:r>
+      <w:r>
+        <w:rPr>
+          <w:rFonts w:ascii="Consolas" w:eastAsia="Times New Roman" w:hAnsi="Consolas" w:cs="Times New Roman"/>
+          <w:color w:val="DDDDDD"/>
+          <w:sz w:val="21"/>
+          <w:szCs w:val="21"/>
+          <w:lang w:eastAsia="es-CO"/>
+        </w:rPr>
+        <w:t>.</w:t>
+      </w:r>
+      <w:r>
+        <w:rPr>
+          <w:rFonts w:ascii="Consolas" w:eastAsia="Times New Roman" w:hAnsi="Consolas" w:cs="Times New Roman"/>
+          <w:color w:val="A6E22E"/>
+          <w:sz w:val="21"/>
+          <w:szCs w:val="21"/>
+          <w:lang w:eastAsia="es-CO"/>
+        </w:rPr>
+        <w:t>log</w:t>
+      </w:r>
+      <w:r>
+        <w:rPr>
+          <w:rFonts w:ascii="Consolas" w:eastAsia="Times New Roman" w:hAnsi="Consolas" w:cs="Times New Roman"/>
+          <w:color w:val="DDDDDD"/>
+          <w:sz w:val="21"/>
+          <w:szCs w:val="21"/>
+          <w:lang w:eastAsia="es-CO"/>
+        </w:rPr>
+        <w:t>(</w:t>
+      </w:r>
+      <w:r>
+        <w:rPr>
+          <w:rFonts w:ascii="Consolas" w:eastAsia="Times New Roman" w:hAnsi="Consolas" w:cs="Times New Roman"/>
+          <w:color w:val="E6DB74"/>
+          <w:sz w:val="21"/>
+          <w:szCs w:val="21"/>
+          <w:lang w:eastAsia="es-CO"/>
+        </w:rPr>
+        <w:t>'Creando etiqueta h1'</w:t>
+      </w:r>
+      <w:r>
+        <w:rPr>
+          <w:rFonts w:ascii="Consolas" w:eastAsia="Times New Roman" w:hAnsi="Consolas" w:cs="Times New Roman"/>
+          <w:color w:val="DDDDDD"/>
+          <w:sz w:val="21"/>
+          <w:szCs w:val="21"/>
+          <w:lang w:eastAsia="es-CO"/>
+        </w:rPr>
+        <w:t>);</w:t>
+      </w:r>
+    </w:p>
+    <w:p>
+      <w:pPr>
+        <w:shd w:val="clear" w:color="auto" w:fill="1F1F1F"/>
+        <w:spacing w:after="0" w:line="285" w:lineRule="atLeast"/>
+        <w:rPr>
+          <w:rFonts w:ascii="Consolas" w:eastAsia="Times New Roman" w:hAnsi="Consolas" w:cs="Times New Roman"/>
+          <w:color w:val="DDDDDD"/>
+          <w:sz w:val="21"/>
+          <w:szCs w:val="21"/>
+          <w:lang w:eastAsia="es-CO"/>
+        </w:rPr>
+      </w:pPr>
+    </w:p>
+    <w:p>
+      <w:pPr>
+        <w:shd w:val="clear" w:color="auto" w:fill="1F1F1F"/>
+        <w:spacing w:after="0" w:line="285" w:lineRule="atLeast"/>
+        <w:rPr>
+          <w:rFonts w:ascii="Consolas" w:eastAsia="Times New Roman" w:hAnsi="Consolas" w:cs="Times New Roman"/>
+          <w:color w:val="DDDDDD"/>
+          <w:sz w:val="21"/>
+          <w:szCs w:val="21"/>
+          <w:lang w:eastAsia="es-CO"/>
+        </w:rPr>
+      </w:pPr>
+      <w:r>
+        <w:rPr>
+          <w:rFonts w:ascii="Consolas" w:eastAsia="Times New Roman" w:hAnsi="Consolas" w:cs="Times New Roman"/>
+          <w:color w:val="DDDDDD"/>
+          <w:sz w:val="21"/>
+          <w:szCs w:val="21"/>
+          <w:lang w:eastAsia="es-CO"/>
+        </w:rPr>
+        <w:t xml:space="preserve">    </w:t>
+      </w:r>
+      <w:r>
+        <w:rPr>
+          <w:rFonts w:ascii="Consolas" w:eastAsia="Times New Roman" w:hAnsi="Consolas" w:cs="Times New Roman"/>
+          <w:i/>
+          <w:iCs/>
+          <w:color w:val="66D9EF"/>
+          <w:sz w:val="21"/>
+          <w:szCs w:val="21"/>
+          <w:lang w:eastAsia="es-CO"/>
+        </w:rPr>
+        <w:t>const</w:t>
+      </w:r>
+      <w:r>
+        <w:rPr>
+          <w:rFonts w:ascii="Consolas" w:eastAsia="Times New Roman" w:hAnsi="Consolas" w:cs="Times New Roman"/>
+          <w:color w:val="DDDDDD"/>
+          <w:sz w:val="21"/>
+          <w:szCs w:val="21"/>
+          <w:lang w:eastAsia="es-CO"/>
+        </w:rPr>
+        <w:t xml:space="preserve"> </w:t>
+      </w:r>
+      <w:r>
+        <w:rPr>
+          <w:rFonts w:ascii="Consolas" w:eastAsia="Times New Roman" w:hAnsi="Consolas" w:cs="Times New Roman"/>
+          <w:color w:val="F8F8F2"/>
+          <w:sz w:val="21"/>
+          <w:szCs w:val="21"/>
+          <w:lang w:eastAsia="es-CO"/>
+        </w:rPr>
+        <w:t>h1</w:t>
+      </w:r>
+      <w:r>
+        <w:rPr>
+          <w:rFonts w:ascii="Consolas" w:eastAsia="Times New Roman" w:hAnsi="Consolas" w:cs="Times New Roman"/>
+          <w:color w:val="DDDDDD"/>
+          <w:sz w:val="21"/>
+          <w:szCs w:val="21"/>
+          <w:lang w:eastAsia="es-CO"/>
+        </w:rPr>
+        <w:t xml:space="preserve"> </w:t>
+      </w:r>
+      <w:r>
+        <w:rPr>
+          <w:rFonts w:ascii="Consolas" w:eastAsia="Times New Roman" w:hAnsi="Consolas" w:cs="Times New Roman"/>
+          <w:color w:val="F92672"/>
+          <w:sz w:val="21"/>
+          <w:szCs w:val="21"/>
+          <w:lang w:eastAsia="es-CO"/>
+        </w:rPr>
+        <w:t>=</w:t>
+      </w:r>
+      <w:r>
+        <w:rPr>
+          <w:rFonts w:ascii="Consolas" w:eastAsia="Times New Roman" w:hAnsi="Consolas" w:cs="Times New Roman"/>
+          <w:color w:val="DDDDDD"/>
+          <w:sz w:val="21"/>
+          <w:szCs w:val="21"/>
+          <w:lang w:eastAsia="es-CO"/>
+        </w:rPr>
+        <w:t xml:space="preserve"> </w:t>
+      </w:r>
+      <w:r>
+        <w:rPr>
+          <w:rFonts w:ascii="Consolas" w:eastAsia="Times New Roman" w:hAnsi="Consolas" w:cs="Times New Roman"/>
+          <w:color w:val="F8F8F2"/>
+          <w:sz w:val="21"/>
+          <w:szCs w:val="21"/>
+          <w:lang w:eastAsia="es-CO"/>
+        </w:rPr>
+        <w:t>document</w:t>
+      </w:r>
+      <w:r>
+        <w:rPr>
+          <w:rFonts w:ascii="Consolas" w:eastAsia="Times New Roman" w:hAnsi="Consolas" w:cs="Times New Roman"/>
+          <w:color w:val="DDDDDD"/>
+          <w:sz w:val="21"/>
+          <w:szCs w:val="21"/>
+          <w:lang w:eastAsia="es-CO"/>
+        </w:rPr>
+        <w:t>.</w:t>
+      </w:r>
+      <w:r>
+        <w:rPr>
+          <w:rFonts w:ascii="Consolas" w:eastAsia="Times New Roman" w:hAnsi="Consolas" w:cs="Times New Roman"/>
+          <w:color w:val="A6E22E"/>
+          <w:sz w:val="21"/>
+          <w:szCs w:val="21"/>
+          <w:lang w:eastAsia="es-CO"/>
+        </w:rPr>
+        <w:t>createElement</w:t>
+      </w:r>
+      <w:r>
+        <w:rPr>
+          <w:rFonts w:ascii="Consolas" w:eastAsia="Times New Roman" w:hAnsi="Consolas" w:cs="Times New Roman"/>
+          <w:color w:val="DDDDDD"/>
+          <w:sz w:val="21"/>
+          <w:szCs w:val="21"/>
+          <w:lang w:eastAsia="es-CO"/>
+        </w:rPr>
+        <w:t>(</w:t>
+      </w:r>
+      <w:r>
+        <w:rPr>
+          <w:rFonts w:ascii="Consolas" w:eastAsia="Times New Roman" w:hAnsi="Consolas" w:cs="Times New Roman"/>
+          <w:color w:val="E6DB74"/>
+          <w:sz w:val="21"/>
+          <w:szCs w:val="21"/>
+          <w:lang w:eastAsia="es-CO"/>
+        </w:rPr>
+        <w:t>'h1'</w:t>
+      </w:r>
+      <w:r>
+        <w:rPr>
+          <w:rFonts w:ascii="Consolas" w:eastAsia="Times New Roman" w:hAnsi="Consolas" w:cs="Times New Roman"/>
+          <w:color w:val="DDDDDD"/>
+          <w:sz w:val="21"/>
+          <w:szCs w:val="21"/>
+          <w:lang w:eastAsia="es-CO"/>
+        </w:rPr>
+        <w:t>);</w:t>
+      </w:r>
+    </w:p>
+    <w:p>
+      <w:pPr>
+        <w:shd w:val="clear" w:color="auto" w:fill="1F1F1F"/>
+        <w:spacing w:after="0" w:line="285" w:lineRule="atLeast"/>
+        <w:rPr>
+          <w:rFonts w:ascii="Consolas" w:eastAsia="Times New Roman" w:hAnsi="Consolas" w:cs="Times New Roman"/>
+          <w:color w:val="DDDDDD"/>
+          <w:sz w:val="21"/>
+          <w:szCs w:val="21"/>
+          <w:lang w:eastAsia="es-CO"/>
+        </w:rPr>
+      </w:pPr>
+      <w:r>
+        <w:rPr>
+          <w:rFonts w:ascii="Consolas" w:eastAsia="Times New Roman" w:hAnsi="Consolas" w:cs="Times New Roman"/>
+          <w:color w:val="DDDDDD"/>
+          <w:sz w:val="21"/>
+          <w:szCs w:val="21"/>
+          <w:lang w:eastAsia="es-CO"/>
+        </w:rPr>
+        <w:t xml:space="preserve">    </w:t>
+      </w:r>
+      <w:r>
+        <w:rPr>
+          <w:rFonts w:ascii="Consolas" w:eastAsia="Times New Roman" w:hAnsi="Consolas" w:cs="Times New Roman"/>
+          <w:color w:val="F8F8F2"/>
+          <w:sz w:val="21"/>
+          <w:szCs w:val="21"/>
+          <w:lang w:eastAsia="es-CO"/>
+        </w:rPr>
+        <w:t>h1</w:t>
+      </w:r>
+      <w:r>
+        <w:rPr>
+          <w:rFonts w:ascii="Consolas" w:eastAsia="Times New Roman" w:hAnsi="Consolas" w:cs="Times New Roman"/>
+          <w:color w:val="DDDDDD"/>
+          <w:sz w:val="21"/>
+          <w:szCs w:val="21"/>
+          <w:lang w:eastAsia="es-CO"/>
+        </w:rPr>
+        <w:t>.</w:t>
+      </w:r>
+      <w:r>
+        <w:rPr>
+          <w:rFonts w:ascii="Consolas" w:eastAsia="Times New Roman" w:hAnsi="Consolas" w:cs="Times New Roman"/>
+          <w:color w:val="F8F8F2"/>
+          <w:sz w:val="21"/>
+          <w:szCs w:val="21"/>
+          <w:lang w:eastAsia="es-CO"/>
+        </w:rPr>
+        <w:t>innerText</w:t>
+      </w:r>
+      <w:r>
+        <w:rPr>
+          <w:rFonts w:ascii="Consolas" w:eastAsia="Times New Roman" w:hAnsi="Consolas" w:cs="Times New Roman"/>
+          <w:color w:val="DDDDDD"/>
+          <w:sz w:val="21"/>
+          <w:szCs w:val="21"/>
+          <w:lang w:eastAsia="es-CO"/>
+        </w:rPr>
+        <w:t xml:space="preserve"> </w:t>
+      </w:r>
+      <w:r>
+        <w:rPr>
+          <w:rFonts w:ascii="Consolas" w:eastAsia="Times New Roman" w:hAnsi="Consolas" w:cs="Times New Roman"/>
+          <w:color w:val="F92672"/>
+          <w:sz w:val="21"/>
+          <w:szCs w:val="21"/>
+          <w:lang w:eastAsia="es-CO"/>
+        </w:rPr>
+        <w:t>=</w:t>
+      </w:r>
+      <w:r>
+        <w:rPr>
+          <w:rFonts w:ascii="Consolas" w:eastAsia="Times New Roman" w:hAnsi="Consolas" w:cs="Times New Roman"/>
+          <w:color w:val="DDDDDD"/>
+          <w:sz w:val="21"/>
+          <w:szCs w:val="21"/>
+          <w:lang w:eastAsia="es-CO"/>
+        </w:rPr>
+        <w:t xml:space="preserve"> </w:t>
+      </w:r>
+      <w:r>
+        <w:rPr>
+          <w:rFonts w:ascii="Consolas" w:eastAsia="Times New Roman" w:hAnsi="Consolas" w:cs="Times New Roman"/>
+          <w:color w:val="E6DB74"/>
+          <w:sz w:val="21"/>
+          <w:szCs w:val="21"/>
+          <w:lang w:eastAsia="es-CO"/>
+        </w:rPr>
+        <w:t xml:space="preserve">`Hola, </w:t>
+      </w:r>
+      <w:r>
+        <w:rPr>
+          <w:rFonts w:ascii="Consolas" w:eastAsia="Times New Roman" w:hAnsi="Consolas" w:cs="Times New Roman"/>
+          <w:color w:val="F92672"/>
+          <w:sz w:val="21"/>
+          <w:szCs w:val="21"/>
+          <w:lang w:eastAsia="es-CO"/>
+        </w:rPr>
+        <w:t>${</w:t>
+      </w:r>
+      <w:r>
+        <w:rPr>
+          <w:rFonts w:ascii="Consolas" w:eastAsia="Times New Roman" w:hAnsi="Consolas" w:cs="Times New Roman"/>
+          <w:color w:val="F8F8F2"/>
+          <w:sz w:val="21"/>
+          <w:szCs w:val="21"/>
+          <w:lang w:eastAsia="es-CO"/>
+        </w:rPr>
+        <w:t>nombre</w:t>
+      </w:r>
+      <w:r>
+        <w:rPr>
+          <w:rFonts w:ascii="Consolas" w:eastAsia="Times New Roman" w:hAnsi="Consolas" w:cs="Times New Roman"/>
+          <w:color w:val="F92672"/>
+          <w:sz w:val="21"/>
+          <w:szCs w:val="21"/>
+          <w:lang w:eastAsia="es-CO"/>
+        </w:rPr>
+        <w:t>}</w:t>
+      </w:r>
+      <w:r>
+        <w:rPr>
+          <w:rFonts w:ascii="Consolas" w:eastAsia="Times New Roman" w:hAnsi="Consolas" w:cs="Times New Roman"/>
+          <w:color w:val="E6DB74"/>
+          <w:sz w:val="21"/>
+          <w:szCs w:val="21"/>
+          <w:lang w:eastAsia="es-CO"/>
+        </w:rPr>
+        <w:t>`</w:t>
+      </w:r>
+      <w:r>
+        <w:rPr>
+          <w:rFonts w:ascii="Consolas" w:eastAsia="Times New Roman" w:hAnsi="Consolas" w:cs="Times New Roman"/>
+          <w:color w:val="DDDDDD"/>
+          <w:sz w:val="21"/>
+          <w:szCs w:val="21"/>
+          <w:lang w:eastAsia="es-CO"/>
+        </w:rPr>
+        <w:t>;</w:t>
+      </w:r>
+    </w:p>
+    <w:p>
+      <w:pPr>
+        <w:shd w:val="clear" w:color="auto" w:fill="1F1F1F"/>
+        <w:spacing w:after="0" w:line="285" w:lineRule="atLeast"/>
+        <w:rPr>
+          <w:rFonts w:ascii="Consolas" w:eastAsia="Times New Roman" w:hAnsi="Consolas" w:cs="Times New Roman"/>
+          <w:color w:val="DDDDDD"/>
+          <w:sz w:val="21"/>
+          <w:szCs w:val="21"/>
+          <w:lang w:eastAsia="es-CO"/>
+        </w:rPr>
+      </w:pPr>
+    </w:p>
+    <w:p>
+      <w:pPr>
+        <w:shd w:val="clear" w:color="auto" w:fill="1F1F1F"/>
+        <w:spacing w:after="0" w:line="285" w:lineRule="atLeast"/>
+        <w:rPr>
+          <w:rFonts w:ascii="Consolas" w:eastAsia="Times New Roman" w:hAnsi="Consolas" w:cs="Times New Roman"/>
+          <w:color w:val="DDDDDD"/>
+          <w:sz w:val="21"/>
+          <w:szCs w:val="21"/>
+          <w:lang w:eastAsia="es-CO"/>
+        </w:rPr>
+      </w:pPr>
+      <w:r>
+        <w:rPr>
+          <w:rFonts w:ascii="Consolas" w:eastAsia="Times New Roman" w:hAnsi="Consolas" w:cs="Times New Roman"/>
+          <w:color w:val="DDDDDD"/>
+          <w:sz w:val="21"/>
+          <w:szCs w:val="21"/>
+          <w:lang w:eastAsia="es-CO"/>
+        </w:rPr>
+        <w:t xml:space="preserve">    </w:t>
+      </w:r>
+      <w:r>
+        <w:rPr>
+          <w:rFonts w:ascii="Consolas" w:eastAsia="Times New Roman" w:hAnsi="Consolas" w:cs="Times New Roman"/>
+          <w:color w:val="F8F8F2"/>
+          <w:sz w:val="21"/>
+          <w:szCs w:val="21"/>
+          <w:lang w:eastAsia="es-CO"/>
+        </w:rPr>
+        <w:t>document</w:t>
+      </w:r>
+      <w:r>
+        <w:rPr>
+          <w:rFonts w:ascii="Consolas" w:eastAsia="Times New Roman" w:hAnsi="Consolas" w:cs="Times New Roman"/>
+          <w:color w:val="DDDDDD"/>
+          <w:sz w:val="21"/>
+          <w:szCs w:val="21"/>
+          <w:lang w:eastAsia="es-CO"/>
+        </w:rPr>
+        <w:t>.</w:t>
+      </w:r>
+      <w:r>
+        <w:rPr>
+          <w:rFonts w:ascii="Consolas" w:eastAsia="Times New Roman" w:hAnsi="Consolas" w:cs="Times New Roman"/>
+          <w:color w:val="F8F8F2"/>
+          <w:sz w:val="21"/>
+          <w:szCs w:val="21"/>
+          <w:lang w:eastAsia="es-CO"/>
+        </w:rPr>
+        <w:t>body</w:t>
+      </w:r>
+      <w:r>
+        <w:rPr>
+          <w:rFonts w:ascii="Consolas" w:eastAsia="Times New Roman" w:hAnsi="Consolas" w:cs="Times New Roman"/>
+          <w:color w:val="DDDDDD"/>
+          <w:sz w:val="21"/>
+          <w:szCs w:val="21"/>
+          <w:lang w:eastAsia="es-CO"/>
+        </w:rPr>
+        <w:t>.</w:t>
+      </w:r>
+      <w:r>
+        <w:rPr>
+          <w:rFonts w:ascii="Consolas" w:eastAsia="Times New Roman" w:hAnsi="Consolas" w:cs="Times New Roman"/>
+          <w:color w:val="A6E22E"/>
+          <w:sz w:val="21"/>
+          <w:szCs w:val="21"/>
+          <w:lang w:eastAsia="es-CO"/>
+        </w:rPr>
+        <w:t>append</w:t>
+      </w:r>
+      <w:r>
+        <w:rPr>
+          <w:rFonts w:ascii="Consolas" w:eastAsia="Times New Roman" w:hAnsi="Consolas" w:cs="Times New Roman"/>
+          <w:color w:val="DDDDDD"/>
+          <w:sz w:val="21"/>
+          <w:szCs w:val="21"/>
+          <w:lang w:eastAsia="es-CO"/>
+        </w:rPr>
+        <w:t>(</w:t>
+      </w:r>
+      <w:r>
+        <w:rPr>
+          <w:rFonts w:ascii="Consolas" w:eastAsia="Times New Roman" w:hAnsi="Consolas" w:cs="Times New Roman"/>
+          <w:color w:val="F8F8F2"/>
+          <w:sz w:val="21"/>
+          <w:szCs w:val="21"/>
+          <w:lang w:eastAsia="es-CO"/>
+        </w:rPr>
+        <w:t>h1</w:t>
+      </w:r>
+      <w:r>
+        <w:rPr>
+          <w:rFonts w:ascii="Consolas" w:eastAsia="Times New Roman" w:hAnsi="Consolas" w:cs="Times New Roman"/>
+          <w:color w:val="DDDDDD"/>
+          <w:sz w:val="21"/>
+          <w:szCs w:val="21"/>
+          <w:lang w:eastAsia="es-CO"/>
+        </w:rPr>
+        <w:t>);</w:t>
+      </w:r>
+    </w:p>
+    <w:p>
+      <w:pPr>
+        <w:shd w:val="clear" w:color="auto" w:fill="1F1F1F"/>
+        <w:spacing w:after="0" w:line="285" w:lineRule="atLeast"/>
+        <w:rPr>
+          <w:rFonts w:ascii="Consolas" w:eastAsia="Times New Roman" w:hAnsi="Consolas" w:cs="Times New Roman"/>
+          <w:color w:val="DDDDDD"/>
+          <w:sz w:val="21"/>
+          <w:szCs w:val="21"/>
+          <w:lang w:eastAsia="es-CO"/>
+        </w:rPr>
+      </w:pPr>
+      <w:r>
+        <w:rPr>
+          <w:rFonts w:ascii="Consolas" w:eastAsia="Times New Roman" w:hAnsi="Consolas" w:cs="Times New Roman"/>
+          <w:color w:val="DDDDDD"/>
+          <w:sz w:val="21"/>
+          <w:szCs w:val="21"/>
+          <w:lang w:eastAsia="es-CO"/>
+        </w:rPr>
+        <w:t>}</w:t>
+      </w:r>
+    </w:p>
+    <w:p>
+      <w:pPr>
+        <w:jc w:val="both"/>
+        <w:rPr>
+          <w:lang w:val="es-MX"/>
+        </w:rPr>
+      </w:pPr>
+    </w:p>
+    <w:p>
+      <w:pPr>
+        <w:jc w:val="both"/>
+        <w:rPr>
+          <w:lang w:val="es-MX"/>
+        </w:rPr>
+      </w:pPr>
+      <w:r>
+        <w:rPr>
+          <w:b/>
+          <w:bCs/>
+          <w:lang w:val="es-MX"/>
+        </w:rPr>
+        <w:t>Archivo de config del webpack</w:t>
+      </w:r>
+      <w:r>
+        <w:rPr>
+          <w:lang w:val="es-MX"/>
+        </w:rPr>
+        <w:t>: webpack.config.js</w:t>
+      </w:r>
+    </w:p>
+    <w:p>
+      <w:pPr>
+        <w:jc w:val="both"/>
+      </w:pPr>
+      <w:r>
+        <w:rPr>
+          <w:lang w:val="es-MX"/>
+        </w:rPr>
+        <w:lastRenderedPageBreak/>
+        <w:t xml:space="preserve">Instalar html loader y html webpack </w:t>
+      </w:r>
+      <w:r>
+        <w:rPr>
+          <w:lang w:val="es-MX"/>
+        </w:rPr>
+        <w:t>plugin</w:t>
+      </w:r>
+    </w:p>
+    <w:p>
+      <w:pPr>
+        <w:jc w:val="both"/>
+      </w:pPr>
+      <w:r>
+        <w:t>---Se puede crear un webpack y un webpackprod ………. Se configurar su ejecución en los script del package.json</w:t>
+      </w:r>
+    </w:p>
+    <w:p>
+      <w:pPr>
+        <w:jc w:val="both"/>
+        <w:rPr>
+          <w:b/>
+          <w:bCs/>
+        </w:rPr>
+      </w:pPr>
+      <w:r>
+        <w:rPr>
+          <w:b/>
+          <w:bCs/>
+        </w:rPr>
+        <w:t>BABEL</w:t>
+      </w:r>
+    </w:p>
+    <w:p>
+      <w:pPr>
+        <w:jc w:val="both"/>
+      </w:pPr>
+      <w:r>
+        <w:t>Ayuda a la transformación de un estándar más alto de ecmascript a un estándar mas bajo o más aceptado, por ejemplo pasar del 6 al 5.</w:t>
+      </w:r>
+    </w:p>
+    <w:p>
+      <w:pPr>
+        <w:jc w:val="both"/>
+      </w:pPr>
+      <w:r>
+        <w:t>Babel is a JavaScript compiler</w:t>
+      </w:r>
+    </w:p>
+    <w:p>
+      <w:pPr>
+        <w:jc w:val="both"/>
+      </w:pPr>
+      <w:r>
+        <w:rPr>
+          <w:b/>
+          <w:bCs/>
+        </w:rPr>
+        <w:t>GITHUB</w:t>
+      </w:r>
+      <w:r>
+        <w:t xml:space="preserve"> – </w:t>
+      </w:r>
+    </w:p>
+    <w:p>
+      <w:pPr>
+        <w:jc w:val="both"/>
+        <w:rPr>
+          <w:b/>
+          <w:bCs/>
+        </w:rPr>
+      </w:pPr>
+      <w:r>
+        <w:rPr>
+          <w:b/>
+          <w:bCs/>
+        </w:rPr>
+        <w:t>GITHUBPAGES</w:t>
+      </w:r>
+      <w:r>
+        <w:rPr>
+          <w:b/>
+          <w:bCs/>
+        </w:rPr>
+        <w:t xml:space="preserve"> – Hacer npm run build </w:t>
+      </w:r>
+      <w:r>
+        <w:rPr>
+          <w:b/>
+          <w:bCs/>
+        </w:rPr>
+        <w:sym w:font="Wingdings" w:char="F0E0"/>
+      </w:r>
+      <w:r>
+        <w:rPr>
+          <w:b/>
+          <w:bCs/>
+        </w:rPr>
+        <w:t xml:space="preserve"> Luego renombrar la carpeta dist por docs y ya con eso hacer push. GITHUBPAGES toma lo que haya dentro de docs y lo despliega en un sitio de hosting</w:t>
+      </w:r>
+    </w:p>
+    <w:p>
+      <w:pPr>
+        <w:jc w:val="both"/>
+      </w:pPr>
+      <w:r>
+        <w:t xml:space="preserve">Hosting gratuito para proyectos de HTML, JS y CSS. </w:t>
+      </w:r>
+      <w:r>
+        <w:sym w:font="Wingdings" w:char="F0E0"/>
+      </w:r>
+      <w:r>
+        <w:t xml:space="preserve"> React, Angular, etc usted podría hacerlo.</w:t>
+      </w:r>
+    </w:p>
+    <w:p>
+      <w:pPr>
+        <w:rPr>
+          <w:lang w:val="es-MX"/>
+        </w:rPr>
+      </w:pPr>
     </w:p>
     <w:sectPr>
       <w:pgSz w:w="12240" w:h="15840"/>
@@ -5474,6 +7159,126 @@
     </w:sectPr>
   </w:body>
 </w:document>
+</file>
+
+<file path=word/numbering.xml><?xml version="1.0" encoding="utf-8"?>
+<w:numbering xmlns:wpc="http://schemas.microsoft.com/office/word/2010/wordprocessingCanvas" xmlns:cx="http://schemas.microsoft.com/office/drawing/2014/chartex" xmlns:cx1="http://schemas.microsoft.com/office/drawing/2015/9/8/chartex" xmlns:cx2="http://schemas.microsoft.com/office/drawing/2015/10/21/chartex" xmlns:cx3="http://schemas.microsoft.com/office/drawing/2016/5/9/chartex" xmlns:cx4="http://schemas.microsoft.com/office/drawing/2016/5/10/chartex" xmlns:cx5="http://schemas.microsoft.com/office/drawing/2016/5/11/chartex" xmlns:cx6="http://schemas.microsoft.com/office/drawing/2016/5/12/chartex" xmlns:cx7="http://schemas.microsoft.com/office/drawing/2016/5/13/chartex" xmlns:cx8="http://schemas.microsoft.com/office/drawing/2016/5/14/chartex" xmlns:mc="http://schemas.openxmlformats.org/markup-compatibility/2006" xmlns:aink="http://schemas.microsoft.com/office/drawing/2016/ink" xmlns:am3d="http://schemas.microsoft.com/office/drawing/2017/model3d" xmlns:o="urn:schemas-microsoft-com:office:office" xmlns:r="http://schemas.openxmlformats.org/officeDocument/2006/relationships" xmlns:m="http://schemas.openxmlformats.org/officeDocument/2006/math" xmlns:v="urn:schemas-microsoft-com:vml" xmlns:wp14="http://schemas.microsoft.com/office/word/2010/wordprocessingDrawing" xmlns:wp="http://schemas.openxmlformats.org/drawingml/2006/wordprocessingDrawing" xmlns:w10="urn:schemas-microsoft-com:office:word" xmlns:w="http://schemas.openxmlformats.org/wordprocessingml/2006/main" xmlns:w14="http://schemas.microsoft.com/office/word/2010/wordml" xmlns:w15="http://schemas.microsoft.com/office/word/2012/wordml" xmlns:w16cex="http://schemas.microsoft.com/office/word/2018/wordml/cex" xmlns:w16cid="http://schemas.microsoft.com/office/word/2016/wordml/cid" xmlns:w16="http://schemas.microsoft.com/office/word/2018/wordml" xmlns:w16sdtdh="http://schemas.microsoft.com/office/word/2020/wordml/sdtdatahash" xmlns:w16se="http://schemas.microsoft.com/office/word/2015/wordml/symex" xmlns:wpg="http://schemas.microsoft.com/office/word/2010/wordprocessingGroup" xmlns:wpi="http://schemas.microsoft.com/office/word/2010/wordprocessingInk" xmlns:wne="http://schemas.microsoft.com/office/word/2006/wordml" xmlns:wps="http://schemas.microsoft.com/office/word/2010/wordprocessingShape" mc:Ignorable="w14 w15 w16se w16cid w16 w16cex w16sdtdh wp14">
+  <w:abstractNum w:abstractNumId="0" w15:restartNumberingAfterBreak="0">
+    <w:nsid w:val="29AF4E1F"/>
+    <w:multiLevelType w:val="hybridMultilevel"/>
+    <w:tmpl w:val="72B4CC38"/>
+    <w:lvl w:ilvl="0" w:tplc="AAEE0E36">
+      <w:numFmt w:val="bullet"/>
+      <w:lvlText w:val=""/>
+      <w:lvlJc w:val="left"/>
+      <w:pPr>
+        <w:ind w:left="720" w:hanging="360"/>
+      </w:pPr>
+      <w:rPr>
+        <w:rFonts w:ascii="Wingdings" w:eastAsiaTheme="minorHAnsi" w:hAnsi="Wingdings" w:cstheme="minorBidi" w:hint="default"/>
+      </w:rPr>
+    </w:lvl>
+    <w:lvl w:ilvl="1" w:tplc="240A0003" w:tentative="1">
+      <w:start w:val="1"/>
+      <w:numFmt w:val="bullet"/>
+      <w:lvlText w:val="o"/>
+      <w:lvlJc w:val="left"/>
+      <w:pPr>
+        <w:ind w:left="1440" w:hanging="360"/>
+      </w:pPr>
+      <w:rPr>
+        <w:rFonts w:ascii="Courier New" w:hAnsi="Courier New" w:cs="Courier New" w:hint="default"/>
+      </w:rPr>
+    </w:lvl>
+    <w:lvl w:ilvl="2" w:tplc="240A0005" w:tentative="1">
+      <w:start w:val="1"/>
+      <w:numFmt w:val="bullet"/>
+      <w:lvlText w:val=""/>
+      <w:lvlJc w:val="left"/>
+      <w:pPr>
+        <w:ind w:left="2160" w:hanging="360"/>
+      </w:pPr>
+      <w:rPr>
+        <w:rFonts w:ascii="Wingdings" w:hAnsi="Wingdings" w:hint="default"/>
+      </w:rPr>
+    </w:lvl>
+    <w:lvl w:ilvl="3" w:tplc="240A0001" w:tentative="1">
+      <w:start w:val="1"/>
+      <w:numFmt w:val="bullet"/>
+      <w:lvlText w:val=""/>
+      <w:lvlJc w:val="left"/>
+      <w:pPr>
+        <w:ind w:left="2880" w:hanging="360"/>
+      </w:pPr>
+      <w:rPr>
+        <w:rFonts w:ascii="Symbol" w:hAnsi="Symbol" w:hint="default"/>
+      </w:rPr>
+    </w:lvl>
+    <w:lvl w:ilvl="4" w:tplc="240A0003" w:tentative="1">
+      <w:start w:val="1"/>
+      <w:numFmt w:val="bullet"/>
+      <w:lvlText w:val="o"/>
+      <w:lvlJc w:val="left"/>
+      <w:pPr>
+        <w:ind w:left="3600" w:hanging="360"/>
+      </w:pPr>
+      <w:rPr>
+        <w:rFonts w:ascii="Courier New" w:hAnsi="Courier New" w:cs="Courier New" w:hint="default"/>
+      </w:rPr>
+    </w:lvl>
+    <w:lvl w:ilvl="5" w:tplc="240A0005" w:tentative="1">
+      <w:start w:val="1"/>
+      <w:numFmt w:val="bullet"/>
+      <w:lvlText w:val=""/>
+      <w:lvlJc w:val="left"/>
+      <w:pPr>
+        <w:ind w:left="4320" w:hanging="360"/>
+      </w:pPr>
+      <w:rPr>
+        <w:rFonts w:ascii="Wingdings" w:hAnsi="Wingdings" w:hint="default"/>
+      </w:rPr>
+    </w:lvl>
+    <w:lvl w:ilvl="6" w:tplc="240A0001" w:tentative="1">
+      <w:start w:val="1"/>
+      <w:numFmt w:val="bullet"/>
+      <w:lvlText w:val=""/>
+      <w:lvlJc w:val="left"/>
+      <w:pPr>
+        <w:ind w:left="5040" w:hanging="360"/>
+      </w:pPr>
+      <w:rPr>
+        <w:rFonts w:ascii="Symbol" w:hAnsi="Symbol" w:hint="default"/>
+      </w:rPr>
+    </w:lvl>
+    <w:lvl w:ilvl="7" w:tplc="240A0003" w:tentative="1">
+      <w:start w:val="1"/>
+      <w:numFmt w:val="bullet"/>
+      <w:lvlText w:val="o"/>
+      <w:lvlJc w:val="left"/>
+      <w:pPr>
+        <w:ind w:left="5760" w:hanging="360"/>
+      </w:pPr>
+      <w:rPr>
+        <w:rFonts w:ascii="Courier New" w:hAnsi="Courier New" w:cs="Courier New" w:hint="default"/>
+      </w:rPr>
+    </w:lvl>
+    <w:lvl w:ilvl="8" w:tplc="240A0005" w:tentative="1">
+      <w:start w:val="1"/>
+      <w:numFmt w:val="bullet"/>
+      <w:lvlText w:val=""/>
+      <w:lvlJc w:val="left"/>
+      <w:pPr>
+        <w:ind w:left="6480" w:hanging="360"/>
+      </w:pPr>
+      <w:rPr>
+        <w:rFonts w:ascii="Wingdings" w:hAnsi="Wingdings" w:hint="default"/>
+      </w:rPr>
+    </w:lvl>
+  </w:abstractNum>
+  <w:num w:numId="1" w16cid:durableId="384256782">
+    <w:abstractNumId w:val="0"/>
+  </w:num>
+</w:numbering>
 </file>
 
 <file path=word/styles.xml><?xml version="1.0" encoding="utf-8"?>
@@ -5902,6 +7707,17 @@
     <w:semiHidden/>
     <w:unhideWhenUsed/>
   </w:style>
+  <w:style w:type="paragraph" w:styleId="Prrafodelista">
+    <w:name w:val="List Paragraph"/>
+    <w:basedOn w:val="Normal"/>
+    <w:uiPriority w:val="34"/>
+    <w:qFormat/>
+    <w:rsid w:val="00995746"/>
+    <w:pPr>
+      <w:ind w:left="720"/>
+      <w:contextualSpacing/>
+    </w:pPr>
+  </w:style>
 </w:styles>
 </file>
 

</xml_diff>